<commit_message>
Diagrama de Deployment (Incompleto)
</commit_message>
<xml_diff>
--- a/documentation/Elaboration.docx
+++ b/documentation/Elaboration.docx
@@ -146,8 +146,6 @@
           <w:color w:val="FF0000"/>
         </w:rPr>
       </w:pPr>
-      <w:bookmarkStart w:id="0" w:name="_GoBack"/>
-      <w:bookmarkEnd w:id="0"/>
       <w:r>
         <w:t xml:space="preserve"> </w:t>
       </w:r>
@@ -168,6 +166,23 @@
     </w:p>
     <w:p/>
     <w:p>
+      <w:r>
+        <w:t>Os utilizadores alvo do sistema são</w:t>
+      </w:r>
+      <w:r>
+        <w:t xml:space="preserve"> os</w:t>
+      </w:r>
+      <w:r>
+        <w:t xml:space="preserve"> investigadores do departamento de física que pretendem estudar redes de usuários do Twitter e os correspondentes tweets para entender como se propagam os tweets nesta mesma rede entre os usuários para investigar como se espalham as notícias falsas. O sistema tem de lhes permitir visualizar a rede, escolher e pesquisar partes da rede e apresentar estatísticas através de uma interface de </w:t>
+      </w:r>
+      <w:r>
+        <w:t>página</w:t>
+      </w:r>
+      <w:r>
+        <w:t xml:space="preserve"> de web.</w:t>
+      </w:r>
+    </w:p>
+    <w:p>
       <w:pPr>
         <w:pStyle w:val="Ttulo2"/>
       </w:pPr>
@@ -215,6 +230,8 @@
       <w:r>
         <w:t>Estrutura do Sistema</w:t>
       </w:r>
+      <w:bookmarkStart w:id="0" w:name="_GoBack"/>
+      <w:bookmarkEnd w:id="0"/>
     </w:p>
     <w:p>
       <w:pPr>
@@ -1730,7 +1747,7 @@
 </file>
 
 <file path=customXml/itemProps1.xml><?xml version="1.0" encoding="utf-8"?>
-<ds:datastoreItem xmlns:ds="http://schemas.openxmlformats.org/officeDocument/2006/customXml" ds:itemID="{1BA7B8B3-6BC7-4978-8E04-DB5C6FD18B45}">
+<ds:datastoreItem xmlns:ds="http://schemas.openxmlformats.org/officeDocument/2006/customXml" ds:itemID="{80F95FB4-BBA7-48F7-8955-C801E3458951}">
   <ds:schemaRefs>
     <ds:schemaRef ds:uri="http://schemas.openxmlformats.org/officeDocument/2006/bibliography"/>
   </ds:schemaRefs>

</xml_diff>

<commit_message>
Update ao relatório da fase de elaboração
</commit_message>
<xml_diff>
--- a/documentation/Elaboration.docx
+++ b/documentation/Elaboration.docx
@@ -56,11 +56,9 @@
       <w:r>
         <w:t xml:space="preserve">investigadores do departamento de </w:t>
       </w:r>
-      <w:proofErr w:type="gramStart"/>
-      <w:r>
-        <w:t>física</w:t>
-      </w:r>
-      <w:proofErr w:type="gramEnd"/>
+      <w:r>
+        <w:t>física,</w:t>
+      </w:r>
       <w:r>
         <w:rPr>
           <w:color w:val="FF0000"/>
@@ -166,20 +164,50 @@
     </w:p>
     <w:p/>
     <w:p>
-      <w:r>
+      <w:pPr>
+        <w:rPr>
+          <w:color w:val="FF0000"/>
+        </w:rPr>
+      </w:pPr>
+      <w:r>
+        <w:rPr>
+          <w:color w:val="FF0000"/>
+        </w:rPr>
         <w:t>Os utilizadores alvo do sistema são</w:t>
       </w:r>
       <w:r>
+        <w:rPr>
+          <w:color w:val="FF0000"/>
+        </w:rPr>
         <w:t xml:space="preserve"> os</w:t>
       </w:r>
       <w:r>
+        <w:rPr>
+          <w:color w:val="FF0000"/>
+        </w:rPr>
         <w:t xml:space="preserve"> investigadores do departamento de física que pretendem estudar redes de usuários do Twitter e os correspondentes tweets para entender como se propagam os tweets nesta mesma rede entre os usuários para investigar como se espalham as notícias falsas. O sistema tem de lhes permitir visualizar a rede, escolher e pesquisar partes da rede e apresentar estatísticas através de uma interface de </w:t>
       </w:r>
       <w:r>
+        <w:rPr>
+          <w:color w:val="FF0000"/>
+        </w:rPr>
         <w:t>página</w:t>
       </w:r>
       <w:r>
+        <w:rPr>
+          <w:color w:val="FF0000"/>
+        </w:rPr>
         <w:t xml:space="preserve"> de web.</w:t>
+      </w:r>
+    </w:p>
+    <w:p>
+      <w:r>
+        <w:t>Os utilizadores alvo do sistema s</w:t>
+      </w:r>
+      <w:bookmarkStart w:id="0" w:name="_GoBack"/>
+      <w:bookmarkEnd w:id="0"/>
+      <w:r>
+        <w:t xml:space="preserve">ão investigadores de redes que pretendem estudar o comportamento da mesma. Estes podem ter diferentes níveis de habilidade com computadores, mas assume-se que tenham alguma experiência dada a área em que trabalham. </w:t>
       </w:r>
     </w:p>
     <w:p>
@@ -207,6 +235,33 @@
         <w:t>Requisitos Não Funcionais</w:t>
       </w:r>
     </w:p>
+    <w:p/>
+    <w:p>
+      <w:r>
+        <w:t xml:space="preserve">A lista a seguir </w:t>
+      </w:r>
+      <w:r>
+        <w:t>representa os requisitos não funcionais do sistema.</w:t>
+      </w:r>
+    </w:p>
+    <w:p>
+      <w:pPr>
+        <w:pStyle w:val="PargrafodaLista"/>
+        <w:numPr>
+          <w:ilvl w:val="0"/>
+          <w:numId w:val="11"/>
+        </w:numPr>
+      </w:pPr>
+      <w:r>
+        <w:rPr>
+          <w:b/>
+        </w:rPr>
+        <w:t>Usabilidade</w:t>
+      </w:r>
+      <w:r>
+        <w:t xml:space="preserve">: A interface web deve ter um design intuitivo e moderno que facilite a sua utilização e torne a informação representada bastante legível. </w:t>
+      </w:r>
+    </w:p>
     <w:p>
       <w:pPr>
         <w:pStyle w:val="Ttulo1"/>
@@ -230,9 +285,57 @@
       <w:r>
         <w:t>Estrutura do Sistema</w:t>
       </w:r>
-      <w:bookmarkStart w:id="0" w:name="_GoBack"/>
-      <w:bookmarkEnd w:id="0"/>
-    </w:p>
+    </w:p>
+    <w:p/>
+    <w:p>
+      <w:r>
+        <w:rPr>
+          <w:noProof/>
+        </w:rPr>
+        <w:drawing>
+          <wp:inline distT="0" distB="0" distL="0" distR="0" wp14:anchorId="4D4C465F" wp14:editId="62D007DA">
+            <wp:extent cx="5213083" cy="2990215"/>
+            <wp:effectExtent l="0" t="0" r="6985" b="635"/>
+            <wp:docPr id="1" name="Imagem 1"/>
+            <wp:cNvGraphicFramePr>
+              <a:graphicFrameLocks xmlns:a="http://schemas.openxmlformats.org/drawingml/2006/main" noChangeAspect="1"/>
+            </wp:cNvGraphicFramePr>
+            <a:graphic xmlns:a="http://schemas.openxmlformats.org/drawingml/2006/main">
+              <a:graphicData uri="http://schemas.openxmlformats.org/drawingml/2006/picture">
+                <pic:pic xmlns:pic="http://schemas.openxmlformats.org/drawingml/2006/picture">
+                  <pic:nvPicPr>
+                    <pic:cNvPr id="1" name="PI_DeploymentDiagram (1).png"/>
+                    <pic:cNvPicPr/>
+                  </pic:nvPicPr>
+                  <pic:blipFill>
+                    <a:blip r:embed="rId6">
+                      <a:extLst>
+                        <a:ext uri="{28A0092B-C50C-407E-A947-70E740481C1C}">
+                          <a14:useLocalDpi xmlns:a14="http://schemas.microsoft.com/office/drawing/2010/main" val="0"/>
+                        </a:ext>
+                      </a:extLst>
+                    </a:blip>
+                    <a:stretch>
+                      <a:fillRect/>
+                    </a:stretch>
+                  </pic:blipFill>
+                  <pic:spPr>
+                    <a:xfrm>
+                      <a:off x="0" y="0"/>
+                      <a:ext cx="5213083" cy="2990215"/>
+                    </a:xfrm>
+                    <a:prstGeom prst="rect">
+                      <a:avLst/>
+                    </a:prstGeom>
+                  </pic:spPr>
+                </pic:pic>
+              </a:graphicData>
+            </a:graphic>
+          </wp:inline>
+        </w:drawing>
+      </w:r>
+    </w:p>
+    <w:p/>
     <w:p>
       <w:pPr>
         <w:pStyle w:val="Ttulo2"/>
@@ -255,6 +358,119 @@
 <file path=word/numbering.xml><?xml version="1.0" encoding="utf-8"?>
 <w:numbering xmlns:wpc="http://schemas.microsoft.com/office/word/2010/wordprocessingCanvas" xmlns:cx="http://schemas.microsoft.com/office/drawing/2014/chartex" xmlns:cx1="http://schemas.microsoft.com/office/drawing/2015/9/8/chartex" xmlns:cx2="http://schemas.microsoft.com/office/drawing/2015/10/21/chartex" xmlns:cx3="http://schemas.microsoft.com/office/drawing/2016/5/9/chartex" xmlns:cx4="http://schemas.microsoft.com/office/drawing/2016/5/10/chartex" xmlns:cx5="http://schemas.microsoft.com/office/drawing/2016/5/11/chartex" xmlns:cx6="http://schemas.microsoft.com/office/drawing/2016/5/12/chartex" xmlns:cx7="http://schemas.microsoft.com/office/drawing/2016/5/13/chartex" xmlns:cx8="http://schemas.microsoft.com/office/drawing/2016/5/14/chartex" xmlns:mc="http://schemas.openxmlformats.org/markup-compatibility/2006" xmlns:aink="http://schemas.microsoft.com/office/drawing/2016/ink" xmlns:am3d="http://schemas.microsoft.com/office/drawing/2017/model3d" xmlns:o="urn:schemas-microsoft-com:office:office" xmlns:r="http://schemas.openxmlformats.org/officeDocument/2006/relationships" xmlns:m="http://schemas.openxmlformats.org/officeDocument/2006/math" xmlns:v="urn:schemas-microsoft-com:vml" xmlns:wp14="http://schemas.microsoft.com/office/word/2010/wordprocessingDrawing" xmlns:wp="http://schemas.openxmlformats.org/drawingml/2006/wordprocessingDrawing" xmlns:w10="urn:schemas-microsoft-com:office:word" xmlns:w="http://schemas.openxmlformats.org/wordprocessingml/2006/main" xmlns:w14="http://schemas.microsoft.com/office/word/2010/wordml" xmlns:w15="http://schemas.microsoft.com/office/word/2012/wordml" xmlns:w16cid="http://schemas.microsoft.com/office/word/2016/wordml/cid" xmlns:w16se="http://schemas.microsoft.com/office/word/2015/wordml/symex" xmlns:wpg="http://schemas.microsoft.com/office/word/2010/wordprocessingGroup" xmlns:wpi="http://schemas.microsoft.com/office/word/2010/wordprocessingInk" xmlns:wne="http://schemas.microsoft.com/office/word/2006/wordml" xmlns:wps="http://schemas.microsoft.com/office/word/2010/wordprocessingShape" mc:Ignorable="w14 w15 w16se w16cid wp14">
   <w:abstractNum w:abstractNumId="0" w15:restartNumberingAfterBreak="0">
+    <w:nsid w:val="08420BAC"/>
+    <w:multiLevelType w:val="hybridMultilevel"/>
+    <w:tmpl w:val="DD38336C"/>
+    <w:lvl w:ilvl="0" w:tplc="08160001">
+      <w:start w:val="1"/>
+      <w:numFmt w:val="bullet"/>
+      <w:lvlText w:val=""/>
+      <w:lvlJc w:val="left"/>
+      <w:pPr>
+        <w:ind w:left="720" w:hanging="360"/>
+      </w:pPr>
+      <w:rPr>
+        <w:rFonts w:ascii="Symbol" w:hAnsi="Symbol" w:hint="default"/>
+      </w:rPr>
+    </w:lvl>
+    <w:lvl w:ilvl="1" w:tplc="08160003" w:tentative="1">
+      <w:start w:val="1"/>
+      <w:numFmt w:val="bullet"/>
+      <w:lvlText w:val="o"/>
+      <w:lvlJc w:val="left"/>
+      <w:pPr>
+        <w:ind w:left="1440" w:hanging="360"/>
+      </w:pPr>
+      <w:rPr>
+        <w:rFonts w:ascii="Courier New" w:hAnsi="Courier New" w:cs="Courier New" w:hint="default"/>
+      </w:rPr>
+    </w:lvl>
+    <w:lvl w:ilvl="2" w:tplc="08160005" w:tentative="1">
+      <w:start w:val="1"/>
+      <w:numFmt w:val="bullet"/>
+      <w:lvlText w:val=""/>
+      <w:lvlJc w:val="left"/>
+      <w:pPr>
+        <w:ind w:left="2160" w:hanging="360"/>
+      </w:pPr>
+      <w:rPr>
+        <w:rFonts w:ascii="Wingdings" w:hAnsi="Wingdings" w:hint="default"/>
+      </w:rPr>
+    </w:lvl>
+    <w:lvl w:ilvl="3" w:tplc="08160001" w:tentative="1">
+      <w:start w:val="1"/>
+      <w:numFmt w:val="bullet"/>
+      <w:lvlText w:val=""/>
+      <w:lvlJc w:val="left"/>
+      <w:pPr>
+        <w:ind w:left="2880" w:hanging="360"/>
+      </w:pPr>
+      <w:rPr>
+        <w:rFonts w:ascii="Symbol" w:hAnsi="Symbol" w:hint="default"/>
+      </w:rPr>
+    </w:lvl>
+    <w:lvl w:ilvl="4" w:tplc="08160003" w:tentative="1">
+      <w:start w:val="1"/>
+      <w:numFmt w:val="bullet"/>
+      <w:lvlText w:val="o"/>
+      <w:lvlJc w:val="left"/>
+      <w:pPr>
+        <w:ind w:left="3600" w:hanging="360"/>
+      </w:pPr>
+      <w:rPr>
+        <w:rFonts w:ascii="Courier New" w:hAnsi="Courier New" w:cs="Courier New" w:hint="default"/>
+      </w:rPr>
+    </w:lvl>
+    <w:lvl w:ilvl="5" w:tplc="08160005" w:tentative="1">
+      <w:start w:val="1"/>
+      <w:numFmt w:val="bullet"/>
+      <w:lvlText w:val=""/>
+      <w:lvlJc w:val="left"/>
+      <w:pPr>
+        <w:ind w:left="4320" w:hanging="360"/>
+      </w:pPr>
+      <w:rPr>
+        <w:rFonts w:ascii="Wingdings" w:hAnsi="Wingdings" w:hint="default"/>
+      </w:rPr>
+    </w:lvl>
+    <w:lvl w:ilvl="6" w:tplc="08160001" w:tentative="1">
+      <w:start w:val="1"/>
+      <w:numFmt w:val="bullet"/>
+      <w:lvlText w:val=""/>
+      <w:lvlJc w:val="left"/>
+      <w:pPr>
+        <w:ind w:left="5040" w:hanging="360"/>
+      </w:pPr>
+      <w:rPr>
+        <w:rFonts w:ascii="Symbol" w:hAnsi="Symbol" w:hint="default"/>
+      </w:rPr>
+    </w:lvl>
+    <w:lvl w:ilvl="7" w:tplc="08160003" w:tentative="1">
+      <w:start w:val="1"/>
+      <w:numFmt w:val="bullet"/>
+      <w:lvlText w:val="o"/>
+      <w:lvlJc w:val="left"/>
+      <w:pPr>
+        <w:ind w:left="5760" w:hanging="360"/>
+      </w:pPr>
+      <w:rPr>
+        <w:rFonts w:ascii="Courier New" w:hAnsi="Courier New" w:cs="Courier New" w:hint="default"/>
+      </w:rPr>
+    </w:lvl>
+    <w:lvl w:ilvl="8" w:tplc="08160005" w:tentative="1">
+      <w:start w:val="1"/>
+      <w:numFmt w:val="bullet"/>
+      <w:lvlText w:val=""/>
+      <w:lvlJc w:val="left"/>
+      <w:pPr>
+        <w:ind w:left="6480" w:hanging="360"/>
+      </w:pPr>
+      <w:rPr>
+        <w:rFonts w:ascii="Wingdings" w:hAnsi="Wingdings" w:hint="default"/>
+      </w:rPr>
+    </w:lvl>
+  </w:abstractNum>
+  <w:abstractNum w:abstractNumId="1" w15:restartNumberingAfterBreak="0">
     <w:nsid w:val="1482775B"/>
     <w:multiLevelType w:val="multilevel"/>
     <w:tmpl w:val="D4CAF34A"/>
@@ -350,33 +566,36 @@
     </w:lvl>
   </w:abstractNum>
   <w:num w:numId="1">
-    <w:abstractNumId w:val="0"/>
+    <w:abstractNumId w:val="1"/>
   </w:num>
   <w:num w:numId="2">
-    <w:abstractNumId w:val="0"/>
+    <w:abstractNumId w:val="1"/>
   </w:num>
   <w:num w:numId="3">
-    <w:abstractNumId w:val="0"/>
+    <w:abstractNumId w:val="1"/>
   </w:num>
   <w:num w:numId="4">
-    <w:abstractNumId w:val="0"/>
+    <w:abstractNumId w:val="1"/>
   </w:num>
   <w:num w:numId="5">
-    <w:abstractNumId w:val="0"/>
+    <w:abstractNumId w:val="1"/>
   </w:num>
   <w:num w:numId="6">
-    <w:abstractNumId w:val="0"/>
+    <w:abstractNumId w:val="1"/>
   </w:num>
   <w:num w:numId="7">
-    <w:abstractNumId w:val="0"/>
+    <w:abstractNumId w:val="1"/>
   </w:num>
   <w:num w:numId="8">
-    <w:abstractNumId w:val="0"/>
+    <w:abstractNumId w:val="1"/>
   </w:num>
   <w:num w:numId="9">
-    <w:abstractNumId w:val="0"/>
+    <w:abstractNumId w:val="1"/>
   </w:num>
   <w:num w:numId="10">
+    <w:abstractNumId w:val="1"/>
+  </w:num>
+  <w:num w:numId="11">
     <w:abstractNumId w:val="0"/>
   </w:num>
 </w:numbering>
@@ -1444,6 +1663,47 @@
       <w:outlineLvl w:val="9"/>
     </w:pPr>
   </w:style>
+  <w:style w:type="paragraph" w:styleId="Textodebalo">
+    <w:name w:val="Balloon Text"/>
+    <w:basedOn w:val="Normal"/>
+    <w:link w:val="TextodebaloCarter"/>
+    <w:uiPriority w:val="99"/>
+    <w:semiHidden/>
+    <w:unhideWhenUsed/>
+    <w:rsid w:val="002E53DD"/>
+    <w:pPr>
+      <w:spacing w:after="0" w:line="240" w:lineRule="auto"/>
+    </w:pPr>
+    <w:rPr>
+      <w:rFonts w:ascii="Segoe UI" w:hAnsi="Segoe UI" w:cs="Segoe UI"/>
+      <w:sz w:val="18"/>
+      <w:szCs w:val="18"/>
+    </w:rPr>
+  </w:style>
+  <w:style w:type="character" w:customStyle="1" w:styleId="TextodebaloCarter">
+    <w:name w:val="Texto de balão Caráter"/>
+    <w:basedOn w:val="Tipodeletrapredefinidodopargrafo"/>
+    <w:link w:val="Textodebalo"/>
+    <w:uiPriority w:val="99"/>
+    <w:semiHidden/>
+    <w:rsid w:val="002E53DD"/>
+    <w:rPr>
+      <w:rFonts w:ascii="Segoe UI" w:hAnsi="Segoe UI" w:cs="Segoe UI"/>
+      <w:sz w:val="18"/>
+      <w:szCs w:val="18"/>
+    </w:rPr>
+  </w:style>
+  <w:style w:type="paragraph" w:styleId="PargrafodaLista">
+    <w:name w:val="List Paragraph"/>
+    <w:basedOn w:val="Normal"/>
+    <w:uiPriority w:val="34"/>
+    <w:qFormat/>
+    <w:rsid w:val="007C4409"/>
+    <w:pPr>
+      <w:ind w:left="720"/>
+      <w:contextualSpacing/>
+    </w:pPr>
+  </w:style>
 </w:styles>
 </file>
 
@@ -1747,7 +2007,7 @@
 </file>
 
 <file path=customXml/itemProps1.xml><?xml version="1.0" encoding="utf-8"?>
-<ds:datastoreItem xmlns:ds="http://schemas.openxmlformats.org/officeDocument/2006/customXml" ds:itemID="{80F95FB4-BBA7-48F7-8955-C801E3458951}">
+<ds:datastoreItem xmlns:ds="http://schemas.openxmlformats.org/officeDocument/2006/customXml" ds:itemID="{67E7E920-1761-4CAC-A5B2-57743B8DD808}">
   <ds:schemaRefs>
     <ds:schemaRef ds:uri="http://schemas.openxmlformats.org/officeDocument/2006/bibliography"/>
   </ds:schemaRefs>

</xml_diff>

<commit_message>
Mais updates ao Relatório de Elaboração
</commit_message>
<xml_diff>
--- a/documentation/Elaboration.docx
+++ b/documentation/Elaboration.docx
@@ -82,19 +82,182 @@
       </w:r>
     </w:p>
     <w:p>
-      <w:pPr>
-        <w:rPr>
-          <w:color w:val="FF0000"/>
-        </w:rPr>
-      </w:pPr>
-      <w:r>
-        <w:t xml:space="preserve">Após sucessivas reuniões </w:t>
-      </w:r>
-      <w:r>
-        <w:rPr>
-          <w:color w:val="FF0000"/>
-        </w:rPr>
-        <w:t>(completar depois)</w:t>
+      <w:r>
+        <w:t xml:space="preserve">Após </w:t>
+      </w:r>
+      <w:r>
+        <w:t>as mesmas tomamos as seguintes decisões:</w:t>
+      </w:r>
+    </w:p>
+    <w:p>
+      <w:pPr>
+        <w:pStyle w:val="PargrafodaLista"/>
+        <w:numPr>
+          <w:ilvl w:val="0"/>
+          <w:numId w:val="14"/>
+        </w:numPr>
+      </w:pPr>
+      <w:r>
+        <w:t xml:space="preserve">Os </w:t>
+      </w:r>
+      <w:proofErr w:type="spellStart"/>
+      <w:r>
+        <w:t>bots</w:t>
+      </w:r>
+      <w:proofErr w:type="spellEnd"/>
+      <w:r>
+        <w:t xml:space="preserve"> vão ter um comportamento semelhante a um humano para poderem ganhar confiança dos utilizadores d</w:t>
+      </w:r>
+      <w:r>
+        <w:t xml:space="preserve">as redes socias </w:t>
+      </w:r>
+      <w:r>
+        <w:t>e desta forma serem aceites nas comunidades privadas.</w:t>
+      </w:r>
+    </w:p>
+    <w:p>
+      <w:pPr>
+        <w:pStyle w:val="PargrafodaLista"/>
+        <w:numPr>
+          <w:ilvl w:val="0"/>
+          <w:numId w:val="14"/>
+        </w:numPr>
+      </w:pPr>
+      <w:r>
+        <w:t xml:space="preserve">Os </w:t>
+      </w:r>
+      <w:proofErr w:type="spellStart"/>
+      <w:r>
+        <w:t>bots</w:t>
+      </w:r>
+      <w:proofErr w:type="spellEnd"/>
+      <w:r>
+        <w:t xml:space="preserve"> irão interagir com </w:t>
+      </w:r>
+      <w:r>
+        <w:t>as redes sociais</w:t>
+      </w:r>
+      <w:r>
+        <w:t xml:space="preserve"> através d</w:t>
+      </w:r>
+      <w:r>
+        <w:t xml:space="preserve">o </w:t>
+      </w:r>
+      <w:proofErr w:type="spellStart"/>
+      <w:r>
+        <w:t>Thor</w:t>
+      </w:r>
+      <w:proofErr w:type="spellEnd"/>
+      <w:r>
+        <w:t xml:space="preserve"> para se manterem fora dos radares dessa rede socia</w:t>
+      </w:r>
+      <w:r>
+        <w:t>is</w:t>
+      </w:r>
+      <w:r>
+        <w:t xml:space="preserve"> visto que o que vão fazer </w:t>
+      </w:r>
+      <w:r>
+        <w:t>pode ser</w:t>
+      </w:r>
+      <w:r>
+        <w:t xml:space="preserve"> contra as regras da mesma.</w:t>
+      </w:r>
+    </w:p>
+    <w:p>
+      <w:pPr>
+        <w:pStyle w:val="PargrafodaLista"/>
+        <w:numPr>
+          <w:ilvl w:val="0"/>
+          <w:numId w:val="14"/>
+        </w:numPr>
+      </w:pPr>
+      <w:r>
+        <w:t xml:space="preserve">Os </w:t>
+      </w:r>
+      <w:proofErr w:type="spellStart"/>
+      <w:r>
+        <w:t>bots</w:t>
+      </w:r>
+      <w:proofErr w:type="spellEnd"/>
+      <w:r>
+        <w:t xml:space="preserve"> têm de ser o mais </w:t>
+      </w:r>
+      <w:proofErr w:type="spellStart"/>
+      <w:r>
+        <w:t>stateless</w:t>
+      </w:r>
+      <w:proofErr w:type="spellEnd"/>
+      <w:r>
+        <w:t xml:space="preserve"> possíveis para poderem serem descartados quantas vezes forem precisas.</w:t>
+      </w:r>
+    </w:p>
+    <w:p>
+      <w:pPr>
+        <w:pStyle w:val="PargrafodaLista"/>
+        <w:numPr>
+          <w:ilvl w:val="0"/>
+          <w:numId w:val="14"/>
+        </w:numPr>
+      </w:pPr>
+      <w:r>
+        <w:t xml:space="preserve">As decisões serão tomadas por um servidor de controlo com o qual todos os </w:t>
+      </w:r>
+      <w:proofErr w:type="spellStart"/>
+      <w:r>
+        <w:t>bots</w:t>
+      </w:r>
+      <w:proofErr w:type="spellEnd"/>
+      <w:r>
+        <w:t xml:space="preserve"> comunicam.</w:t>
+      </w:r>
+    </w:p>
+    <w:p>
+      <w:pPr>
+        <w:pStyle w:val="PargrafodaLista"/>
+        <w:numPr>
+          <w:ilvl w:val="0"/>
+          <w:numId w:val="14"/>
+        </w:numPr>
+      </w:pPr>
+      <w:r>
+        <w:t>Os dados recolhidos serão armazenados numa base de dados de grafos chamada Neo4j.</w:t>
+      </w:r>
+    </w:p>
+    <w:p>
+      <w:pPr>
+        <w:pStyle w:val="PargrafodaLista"/>
+        <w:numPr>
+          <w:ilvl w:val="0"/>
+          <w:numId w:val="14"/>
+        </w:numPr>
+      </w:pPr>
+      <w:r>
+        <w:t>A interação a rede de dados recolhidos vai ser feita com uma interface web inspirada na do Neo4j.</w:t>
+      </w:r>
+      <w:r>
+        <w:t xml:space="preserve"> Isto implica que a interface terá ferramentas para visualização, pesquisa, filtragem e estatística para facilitar a interação.</w:t>
+      </w:r>
+    </w:p>
+    <w:p>
+      <w:pPr>
+        <w:pStyle w:val="PargrafodaLista"/>
+        <w:numPr>
+          <w:ilvl w:val="0"/>
+          <w:numId w:val="14"/>
+        </w:numPr>
+      </w:pPr>
+      <w:r>
+        <w:t>Como o acesso aos dados vai ser feito apenas por pessoas especificas num sistema ao qual apenas essa</w:t>
+      </w:r>
+      <w:r>
+        <w:t>s</w:t>
+      </w:r>
+      <w:r>
+        <w:t xml:space="preserve"> pessoas têm acesso, autenticação </w:t>
+      </w:r>
+      <w:r>
+        <w:t>para já não será necessária.</w:t>
       </w:r>
     </w:p>
     <w:p>
@@ -129,6 +292,7 @@
         <w:pStyle w:val="Ttulo2"/>
       </w:pPr>
       <w:r>
+        <w:lastRenderedPageBreak/>
         <w:t>Descrição do Contexto</w:t>
       </w:r>
     </w:p>
@@ -136,6 +300,12 @@
     <w:p>
       <w:r>
         <w:t>Nesta subsecção irá se descrever o contexto de utilização do sistema a ser desenvolvido.</w:t>
+      </w:r>
+      <w:r>
+        <w:t xml:space="preserve"> Espera-se que os investigadores de redes acedam ao sistema navegando para uma página web através do seu browser de preferência. Serão desta forma apresentados com a página principal a partir da qual navegando através da mesma poderão ver a rede, seleciona</w:t>
+      </w:r>
+      <w:r>
+        <w:t>r partes da mesma e obter estatísticas que lhes sejam do seu interesse</w:t>
       </w:r>
     </w:p>
     <w:p>
@@ -151,7 +321,19 @@
         <w:rPr>
           <w:color w:val="FF0000"/>
         </w:rPr>
-        <w:t>(vou precisar das anotações do fradinho)</w:t>
+        <w:t>(</w:t>
+      </w:r>
+      <w:r>
+        <w:rPr>
+          <w:color w:val="FF0000"/>
+        </w:rPr>
+        <w:t>Pode precisar de modificações</w:t>
+      </w:r>
+      <w:r>
+        <w:rPr>
+          <w:color w:val="FF0000"/>
+        </w:rPr>
+        <w:t>)</w:t>
       </w:r>
     </w:p>
     <w:p>
@@ -202,22 +384,21 @@
     </w:p>
     <w:p>
       <w:r>
-        <w:t>Os utilizadores alvo do sistema s</w:t>
-      </w:r>
+        <w:t xml:space="preserve">Os utilizadores alvo do sistema são investigadores de redes que pretendem estudar o comportamento da mesma. Estes podem ter diferentes níveis de habilidade com computadores, mas assume-se que tenham alguma experiência dada a área em que trabalham. </w:t>
+      </w:r>
+    </w:p>
+    <w:p>
+      <w:pPr>
+        <w:pStyle w:val="Ttulo2"/>
+      </w:pPr>
+      <w:r>
+        <w:t>Casos de Utilização</w:t>
+      </w:r>
+    </w:p>
+    <w:p/>
+    <w:p>
       <w:bookmarkStart w:id="0" w:name="_GoBack"/>
       <w:bookmarkEnd w:id="0"/>
-      <w:r>
-        <w:t xml:space="preserve">ão investigadores de redes que pretendem estudar o comportamento da mesma. Estes podem ter diferentes níveis de habilidade com computadores, mas assume-se que tenham alguma experiência dada a área em que trabalham. </w:t>
-      </w:r>
-    </w:p>
-    <w:p>
-      <w:pPr>
-        <w:pStyle w:val="Ttulo2"/>
-      </w:pPr>
-      <w:r>
-        <w:lastRenderedPageBreak/>
-        <w:t>Casos de Utilização</w:t>
-      </w:r>
     </w:p>
     <w:p>
       <w:pPr>
@@ -292,6 +473,7 @@
         <w:rPr>
           <w:noProof/>
         </w:rPr>
+        <w:lastRenderedPageBreak/>
         <w:drawing>
           <wp:inline distT="0" distB="0" distL="0" distR="0" wp14:anchorId="4D4C465F" wp14:editId="62D007DA">
             <wp:extent cx="5213083" cy="2990215"/>
@@ -471,6 +653,119 @@
     </w:lvl>
   </w:abstractNum>
   <w:abstractNum w:abstractNumId="1" w15:restartNumberingAfterBreak="0">
+    <w:nsid w:val="11D60450"/>
+    <w:multiLevelType w:val="hybridMultilevel"/>
+    <w:tmpl w:val="32FC7456"/>
+    <w:lvl w:ilvl="0" w:tplc="08160001">
+      <w:start w:val="1"/>
+      <w:numFmt w:val="bullet"/>
+      <w:lvlText w:val=""/>
+      <w:lvlJc w:val="left"/>
+      <w:pPr>
+        <w:ind w:left="720" w:hanging="360"/>
+      </w:pPr>
+      <w:rPr>
+        <w:rFonts w:ascii="Symbol" w:hAnsi="Symbol" w:hint="default"/>
+      </w:rPr>
+    </w:lvl>
+    <w:lvl w:ilvl="1" w:tplc="08160003" w:tentative="1">
+      <w:start w:val="1"/>
+      <w:numFmt w:val="bullet"/>
+      <w:lvlText w:val="o"/>
+      <w:lvlJc w:val="left"/>
+      <w:pPr>
+        <w:ind w:left="1440" w:hanging="360"/>
+      </w:pPr>
+      <w:rPr>
+        <w:rFonts w:ascii="Courier New" w:hAnsi="Courier New" w:cs="Courier New" w:hint="default"/>
+      </w:rPr>
+    </w:lvl>
+    <w:lvl w:ilvl="2" w:tplc="08160005" w:tentative="1">
+      <w:start w:val="1"/>
+      <w:numFmt w:val="bullet"/>
+      <w:lvlText w:val=""/>
+      <w:lvlJc w:val="left"/>
+      <w:pPr>
+        <w:ind w:left="2160" w:hanging="360"/>
+      </w:pPr>
+      <w:rPr>
+        <w:rFonts w:ascii="Wingdings" w:hAnsi="Wingdings" w:hint="default"/>
+      </w:rPr>
+    </w:lvl>
+    <w:lvl w:ilvl="3" w:tplc="08160001" w:tentative="1">
+      <w:start w:val="1"/>
+      <w:numFmt w:val="bullet"/>
+      <w:lvlText w:val=""/>
+      <w:lvlJc w:val="left"/>
+      <w:pPr>
+        <w:ind w:left="2880" w:hanging="360"/>
+      </w:pPr>
+      <w:rPr>
+        <w:rFonts w:ascii="Symbol" w:hAnsi="Symbol" w:hint="default"/>
+      </w:rPr>
+    </w:lvl>
+    <w:lvl w:ilvl="4" w:tplc="08160003" w:tentative="1">
+      <w:start w:val="1"/>
+      <w:numFmt w:val="bullet"/>
+      <w:lvlText w:val="o"/>
+      <w:lvlJc w:val="left"/>
+      <w:pPr>
+        <w:ind w:left="3600" w:hanging="360"/>
+      </w:pPr>
+      <w:rPr>
+        <w:rFonts w:ascii="Courier New" w:hAnsi="Courier New" w:cs="Courier New" w:hint="default"/>
+      </w:rPr>
+    </w:lvl>
+    <w:lvl w:ilvl="5" w:tplc="08160005" w:tentative="1">
+      <w:start w:val="1"/>
+      <w:numFmt w:val="bullet"/>
+      <w:lvlText w:val=""/>
+      <w:lvlJc w:val="left"/>
+      <w:pPr>
+        <w:ind w:left="4320" w:hanging="360"/>
+      </w:pPr>
+      <w:rPr>
+        <w:rFonts w:ascii="Wingdings" w:hAnsi="Wingdings" w:hint="default"/>
+      </w:rPr>
+    </w:lvl>
+    <w:lvl w:ilvl="6" w:tplc="08160001" w:tentative="1">
+      <w:start w:val="1"/>
+      <w:numFmt w:val="bullet"/>
+      <w:lvlText w:val=""/>
+      <w:lvlJc w:val="left"/>
+      <w:pPr>
+        <w:ind w:left="5040" w:hanging="360"/>
+      </w:pPr>
+      <w:rPr>
+        <w:rFonts w:ascii="Symbol" w:hAnsi="Symbol" w:hint="default"/>
+      </w:rPr>
+    </w:lvl>
+    <w:lvl w:ilvl="7" w:tplc="08160003" w:tentative="1">
+      <w:start w:val="1"/>
+      <w:numFmt w:val="bullet"/>
+      <w:lvlText w:val="o"/>
+      <w:lvlJc w:val="left"/>
+      <w:pPr>
+        <w:ind w:left="5760" w:hanging="360"/>
+      </w:pPr>
+      <w:rPr>
+        <w:rFonts w:ascii="Courier New" w:hAnsi="Courier New" w:cs="Courier New" w:hint="default"/>
+      </w:rPr>
+    </w:lvl>
+    <w:lvl w:ilvl="8" w:tplc="08160005" w:tentative="1">
+      <w:start w:val="1"/>
+      <w:numFmt w:val="bullet"/>
+      <w:lvlText w:val=""/>
+      <w:lvlJc w:val="left"/>
+      <w:pPr>
+        <w:ind w:left="6480" w:hanging="360"/>
+      </w:pPr>
+      <w:rPr>
+        <w:rFonts w:ascii="Wingdings" w:hAnsi="Wingdings" w:hint="default"/>
+      </w:rPr>
+    </w:lvl>
+  </w:abstractNum>
+  <w:abstractNum w:abstractNumId="2" w15:restartNumberingAfterBreak="0">
     <w:nsid w:val="1482775B"/>
     <w:multiLevelType w:val="multilevel"/>
     <w:tmpl w:val="D4CAF34A"/>
@@ -565,38 +860,273 @@
       </w:pPr>
     </w:lvl>
   </w:abstractNum>
+  <w:abstractNum w:abstractNumId="3" w15:restartNumberingAfterBreak="0">
+    <w:nsid w:val="18D97FD5"/>
+    <w:multiLevelType w:val="hybridMultilevel"/>
+    <w:tmpl w:val="A07650C4"/>
+    <w:lvl w:ilvl="0" w:tplc="08160001">
+      <w:start w:val="1"/>
+      <w:numFmt w:val="bullet"/>
+      <w:lvlText w:val=""/>
+      <w:lvlJc w:val="left"/>
+      <w:pPr>
+        <w:ind w:left="1440" w:hanging="360"/>
+      </w:pPr>
+      <w:rPr>
+        <w:rFonts w:ascii="Symbol" w:hAnsi="Symbol" w:hint="default"/>
+      </w:rPr>
+    </w:lvl>
+    <w:lvl w:ilvl="1" w:tplc="08160003" w:tentative="1">
+      <w:start w:val="1"/>
+      <w:numFmt w:val="bullet"/>
+      <w:lvlText w:val="o"/>
+      <w:lvlJc w:val="left"/>
+      <w:pPr>
+        <w:ind w:left="2160" w:hanging="360"/>
+      </w:pPr>
+      <w:rPr>
+        <w:rFonts w:ascii="Courier New" w:hAnsi="Courier New" w:cs="Courier New" w:hint="default"/>
+      </w:rPr>
+    </w:lvl>
+    <w:lvl w:ilvl="2" w:tplc="08160005" w:tentative="1">
+      <w:start w:val="1"/>
+      <w:numFmt w:val="bullet"/>
+      <w:lvlText w:val=""/>
+      <w:lvlJc w:val="left"/>
+      <w:pPr>
+        <w:ind w:left="2880" w:hanging="360"/>
+      </w:pPr>
+      <w:rPr>
+        <w:rFonts w:ascii="Wingdings" w:hAnsi="Wingdings" w:hint="default"/>
+      </w:rPr>
+    </w:lvl>
+    <w:lvl w:ilvl="3" w:tplc="08160001" w:tentative="1">
+      <w:start w:val="1"/>
+      <w:numFmt w:val="bullet"/>
+      <w:lvlText w:val=""/>
+      <w:lvlJc w:val="left"/>
+      <w:pPr>
+        <w:ind w:left="3600" w:hanging="360"/>
+      </w:pPr>
+      <w:rPr>
+        <w:rFonts w:ascii="Symbol" w:hAnsi="Symbol" w:hint="default"/>
+      </w:rPr>
+    </w:lvl>
+    <w:lvl w:ilvl="4" w:tplc="08160003" w:tentative="1">
+      <w:start w:val="1"/>
+      <w:numFmt w:val="bullet"/>
+      <w:lvlText w:val="o"/>
+      <w:lvlJc w:val="left"/>
+      <w:pPr>
+        <w:ind w:left="4320" w:hanging="360"/>
+      </w:pPr>
+      <w:rPr>
+        <w:rFonts w:ascii="Courier New" w:hAnsi="Courier New" w:cs="Courier New" w:hint="default"/>
+      </w:rPr>
+    </w:lvl>
+    <w:lvl w:ilvl="5" w:tplc="08160005" w:tentative="1">
+      <w:start w:val="1"/>
+      <w:numFmt w:val="bullet"/>
+      <w:lvlText w:val=""/>
+      <w:lvlJc w:val="left"/>
+      <w:pPr>
+        <w:ind w:left="5040" w:hanging="360"/>
+      </w:pPr>
+      <w:rPr>
+        <w:rFonts w:ascii="Wingdings" w:hAnsi="Wingdings" w:hint="default"/>
+      </w:rPr>
+    </w:lvl>
+    <w:lvl w:ilvl="6" w:tplc="08160001" w:tentative="1">
+      <w:start w:val="1"/>
+      <w:numFmt w:val="bullet"/>
+      <w:lvlText w:val=""/>
+      <w:lvlJc w:val="left"/>
+      <w:pPr>
+        <w:ind w:left="5760" w:hanging="360"/>
+      </w:pPr>
+      <w:rPr>
+        <w:rFonts w:ascii="Symbol" w:hAnsi="Symbol" w:hint="default"/>
+      </w:rPr>
+    </w:lvl>
+    <w:lvl w:ilvl="7" w:tplc="08160003" w:tentative="1">
+      <w:start w:val="1"/>
+      <w:numFmt w:val="bullet"/>
+      <w:lvlText w:val="o"/>
+      <w:lvlJc w:val="left"/>
+      <w:pPr>
+        <w:ind w:left="6480" w:hanging="360"/>
+      </w:pPr>
+      <w:rPr>
+        <w:rFonts w:ascii="Courier New" w:hAnsi="Courier New" w:cs="Courier New" w:hint="default"/>
+      </w:rPr>
+    </w:lvl>
+    <w:lvl w:ilvl="8" w:tplc="08160005" w:tentative="1">
+      <w:start w:val="1"/>
+      <w:numFmt w:val="bullet"/>
+      <w:lvlText w:val=""/>
+      <w:lvlJc w:val="left"/>
+      <w:pPr>
+        <w:ind w:left="7200" w:hanging="360"/>
+      </w:pPr>
+      <w:rPr>
+        <w:rFonts w:ascii="Wingdings" w:hAnsi="Wingdings" w:hint="default"/>
+      </w:rPr>
+    </w:lvl>
+  </w:abstractNum>
+  <w:abstractNum w:abstractNumId="4" w15:restartNumberingAfterBreak="0">
+    <w:nsid w:val="2D50056E"/>
+    <w:multiLevelType w:val="hybridMultilevel"/>
+    <w:tmpl w:val="CBD2E1BA"/>
+    <w:lvl w:ilvl="0" w:tplc="08160001">
+      <w:start w:val="1"/>
+      <w:numFmt w:val="bullet"/>
+      <w:lvlText w:val=""/>
+      <w:lvlJc w:val="left"/>
+      <w:pPr>
+        <w:ind w:left="720" w:hanging="360"/>
+      </w:pPr>
+      <w:rPr>
+        <w:rFonts w:ascii="Symbol" w:hAnsi="Symbol" w:hint="default"/>
+      </w:rPr>
+    </w:lvl>
+    <w:lvl w:ilvl="1" w:tplc="08160003" w:tentative="1">
+      <w:start w:val="1"/>
+      <w:numFmt w:val="bullet"/>
+      <w:lvlText w:val="o"/>
+      <w:lvlJc w:val="left"/>
+      <w:pPr>
+        <w:ind w:left="1440" w:hanging="360"/>
+      </w:pPr>
+      <w:rPr>
+        <w:rFonts w:ascii="Courier New" w:hAnsi="Courier New" w:cs="Courier New" w:hint="default"/>
+      </w:rPr>
+    </w:lvl>
+    <w:lvl w:ilvl="2" w:tplc="08160005" w:tentative="1">
+      <w:start w:val="1"/>
+      <w:numFmt w:val="bullet"/>
+      <w:lvlText w:val=""/>
+      <w:lvlJc w:val="left"/>
+      <w:pPr>
+        <w:ind w:left="2160" w:hanging="360"/>
+      </w:pPr>
+      <w:rPr>
+        <w:rFonts w:ascii="Wingdings" w:hAnsi="Wingdings" w:hint="default"/>
+      </w:rPr>
+    </w:lvl>
+    <w:lvl w:ilvl="3" w:tplc="08160001" w:tentative="1">
+      <w:start w:val="1"/>
+      <w:numFmt w:val="bullet"/>
+      <w:lvlText w:val=""/>
+      <w:lvlJc w:val="left"/>
+      <w:pPr>
+        <w:ind w:left="2880" w:hanging="360"/>
+      </w:pPr>
+      <w:rPr>
+        <w:rFonts w:ascii="Symbol" w:hAnsi="Symbol" w:hint="default"/>
+      </w:rPr>
+    </w:lvl>
+    <w:lvl w:ilvl="4" w:tplc="08160003" w:tentative="1">
+      <w:start w:val="1"/>
+      <w:numFmt w:val="bullet"/>
+      <w:lvlText w:val="o"/>
+      <w:lvlJc w:val="left"/>
+      <w:pPr>
+        <w:ind w:left="3600" w:hanging="360"/>
+      </w:pPr>
+      <w:rPr>
+        <w:rFonts w:ascii="Courier New" w:hAnsi="Courier New" w:cs="Courier New" w:hint="default"/>
+      </w:rPr>
+    </w:lvl>
+    <w:lvl w:ilvl="5" w:tplc="08160005" w:tentative="1">
+      <w:start w:val="1"/>
+      <w:numFmt w:val="bullet"/>
+      <w:lvlText w:val=""/>
+      <w:lvlJc w:val="left"/>
+      <w:pPr>
+        <w:ind w:left="4320" w:hanging="360"/>
+      </w:pPr>
+      <w:rPr>
+        <w:rFonts w:ascii="Wingdings" w:hAnsi="Wingdings" w:hint="default"/>
+      </w:rPr>
+    </w:lvl>
+    <w:lvl w:ilvl="6" w:tplc="08160001" w:tentative="1">
+      <w:start w:val="1"/>
+      <w:numFmt w:val="bullet"/>
+      <w:lvlText w:val=""/>
+      <w:lvlJc w:val="left"/>
+      <w:pPr>
+        <w:ind w:left="5040" w:hanging="360"/>
+      </w:pPr>
+      <w:rPr>
+        <w:rFonts w:ascii="Symbol" w:hAnsi="Symbol" w:hint="default"/>
+      </w:rPr>
+    </w:lvl>
+    <w:lvl w:ilvl="7" w:tplc="08160003" w:tentative="1">
+      <w:start w:val="1"/>
+      <w:numFmt w:val="bullet"/>
+      <w:lvlText w:val="o"/>
+      <w:lvlJc w:val="left"/>
+      <w:pPr>
+        <w:ind w:left="5760" w:hanging="360"/>
+      </w:pPr>
+      <w:rPr>
+        <w:rFonts w:ascii="Courier New" w:hAnsi="Courier New" w:cs="Courier New" w:hint="default"/>
+      </w:rPr>
+    </w:lvl>
+    <w:lvl w:ilvl="8" w:tplc="08160005" w:tentative="1">
+      <w:start w:val="1"/>
+      <w:numFmt w:val="bullet"/>
+      <w:lvlText w:val=""/>
+      <w:lvlJc w:val="left"/>
+      <w:pPr>
+        <w:ind w:left="6480" w:hanging="360"/>
+      </w:pPr>
+      <w:rPr>
+        <w:rFonts w:ascii="Wingdings" w:hAnsi="Wingdings" w:hint="default"/>
+      </w:rPr>
+    </w:lvl>
+  </w:abstractNum>
   <w:num w:numId="1">
-    <w:abstractNumId w:val="1"/>
+    <w:abstractNumId w:val="2"/>
   </w:num>
   <w:num w:numId="2">
-    <w:abstractNumId w:val="1"/>
+    <w:abstractNumId w:val="2"/>
   </w:num>
   <w:num w:numId="3">
-    <w:abstractNumId w:val="1"/>
+    <w:abstractNumId w:val="2"/>
   </w:num>
   <w:num w:numId="4">
-    <w:abstractNumId w:val="1"/>
+    <w:abstractNumId w:val="2"/>
   </w:num>
   <w:num w:numId="5">
-    <w:abstractNumId w:val="1"/>
+    <w:abstractNumId w:val="2"/>
   </w:num>
   <w:num w:numId="6">
-    <w:abstractNumId w:val="1"/>
+    <w:abstractNumId w:val="2"/>
   </w:num>
   <w:num w:numId="7">
-    <w:abstractNumId w:val="1"/>
+    <w:abstractNumId w:val="2"/>
   </w:num>
   <w:num w:numId="8">
-    <w:abstractNumId w:val="1"/>
+    <w:abstractNumId w:val="2"/>
   </w:num>
   <w:num w:numId="9">
-    <w:abstractNumId w:val="1"/>
+    <w:abstractNumId w:val="2"/>
   </w:num>
   <w:num w:numId="10">
-    <w:abstractNumId w:val="1"/>
+    <w:abstractNumId w:val="2"/>
   </w:num>
   <w:num w:numId="11">
     <w:abstractNumId w:val="0"/>
+  </w:num>
+  <w:num w:numId="12">
+    <w:abstractNumId w:val="1"/>
+  </w:num>
+  <w:num w:numId="13">
+    <w:abstractNumId w:val="3"/>
+  </w:num>
+  <w:num w:numId="14">
+    <w:abstractNumId w:val="4"/>
   </w:num>
 </w:numbering>
 </file>
@@ -2007,7 +2537,7 @@
 </file>
 
 <file path=customXml/itemProps1.xml><?xml version="1.0" encoding="utf-8"?>
-<ds:datastoreItem xmlns:ds="http://schemas.openxmlformats.org/officeDocument/2006/customXml" ds:itemID="{67E7E920-1761-4CAC-A5B2-57743B8DD808}">
+<ds:datastoreItem xmlns:ds="http://schemas.openxmlformats.org/officeDocument/2006/customXml" ds:itemID="{8F1766D9-D4FB-4EDC-BA4B-CE06FAD5532B}">
   <ds:schemaRefs>
     <ds:schemaRef ds:uri="http://schemas.openxmlformats.org/officeDocument/2006/bibliography"/>
   </ds:schemaRefs>

</xml_diff>

<commit_message>
Mais updates ao relatório da fase de Elaboração
</commit_message>
<xml_diff>
--- a/documentation/Elaboration.docx
+++ b/documentation/Elaboration.docx
@@ -397,8 +397,17 @@
     </w:p>
     <w:p/>
     <w:p>
-      <w:bookmarkStart w:id="0" w:name="_GoBack"/>
-      <w:bookmarkEnd w:id="0"/>
+      <w:pPr>
+        <w:rPr>
+          <w:color w:val="FF0000"/>
+        </w:rPr>
+      </w:pPr>
+      <w:r>
+        <w:rPr>
+          <w:color w:val="FF0000"/>
+        </w:rPr>
+        <w:t>(Não sei bem o que por aqui)</w:t>
+      </w:r>
     </w:p>
     <w:p>
       <w:pPr>
@@ -406,6 +415,87 @@
       </w:pPr>
       <w:r>
         <w:t>Requisitos Funcionais</w:t>
+      </w:r>
+    </w:p>
+    <w:p/>
+    <w:p>
+      <w:pPr>
+        <w:pStyle w:val="PargrafodaLista"/>
+        <w:numPr>
+          <w:ilvl w:val="0"/>
+          <w:numId w:val="15"/>
+        </w:numPr>
+      </w:pPr>
+      <w:r>
+        <w:rPr>
+          <w:b/>
+        </w:rPr>
+        <w:t>Visualizar a rede</w:t>
+      </w:r>
+      <w:r>
+        <w:t xml:space="preserve"> - O sistema deve permitir visualizar não só a rede publica de uma rede social, mas também as suas partes escondidas como os perfis privados.</w:t>
+      </w:r>
+    </w:p>
+    <w:p>
+      <w:pPr>
+        <w:pStyle w:val="PargrafodaLista"/>
+        <w:numPr>
+          <w:ilvl w:val="0"/>
+          <w:numId w:val="15"/>
+        </w:numPr>
+      </w:pPr>
+      <w:r>
+        <w:rPr>
+          <w:b/>
+        </w:rPr>
+        <w:t xml:space="preserve">Sistema </w:t>
+      </w:r>
+      <w:proofErr w:type="spellStart"/>
+      <w:r>
+        <w:rPr>
+          <w:b/>
+        </w:rPr>
+        <w:t>Customizável</w:t>
+      </w:r>
+      <w:proofErr w:type="spellEnd"/>
+      <w:r>
+        <w:t xml:space="preserve"> - O sistema deve puder ser modificado para poder operar sobre um conjunto de políticas</w:t>
+      </w:r>
+    </w:p>
+    <w:p>
+      <w:pPr>
+        <w:pStyle w:val="PargrafodaLista"/>
+        <w:numPr>
+          <w:ilvl w:val="0"/>
+          <w:numId w:val="15"/>
+        </w:numPr>
+      </w:pPr>
+      <w:r>
+        <w:rPr>
+          <w:b/>
+        </w:rPr>
+        <w:t>Identificar Comunidades</w:t>
+      </w:r>
+      <w:r>
+        <w:t xml:space="preserve"> - Durante a construção da rede o sistema deve ser capaz de identificar as diferentes comunidades que nesta se encontram.</w:t>
+      </w:r>
+    </w:p>
+    <w:p>
+      <w:pPr>
+        <w:pStyle w:val="PargrafodaLista"/>
+        <w:numPr>
+          <w:ilvl w:val="0"/>
+          <w:numId w:val="15"/>
+        </w:numPr>
+      </w:pPr>
+      <w:r>
+        <w:rPr>
+          <w:b/>
+        </w:rPr>
+        <w:t>Ferramentas de visualização</w:t>
+      </w:r>
+      <w:r>
+        <w:t xml:space="preserve"> - A interface web dever possuir ferramentas para pesquisar e filtrar partes da rede que possam ser do interesse para quem a está a investigar. </w:t>
       </w:r>
     </w:p>
     <w:p>
@@ -437,10 +527,73 @@
         <w:rPr>
           <w:b/>
         </w:rPr>
+        <w:lastRenderedPageBreak/>
         <w:t>Usabilidade</w:t>
       </w:r>
       <w:r>
-        <w:t xml:space="preserve">: A interface web deve ter um design intuitivo e moderno que facilite a sua utilização e torne a informação representada bastante legível. </w:t>
+        <w:t xml:space="preserve"> -</w:t>
+      </w:r>
+      <w:r>
+        <w:t xml:space="preserve"> A interface web deve ter um design intuitivo e moderno que facilite a sua utilização e torne a informação representada bastante legível.</w:t>
+      </w:r>
+    </w:p>
+    <w:p>
+      <w:pPr>
+        <w:pStyle w:val="PargrafodaLista"/>
+        <w:numPr>
+          <w:ilvl w:val="0"/>
+          <w:numId w:val="11"/>
+        </w:numPr>
+      </w:pPr>
+      <w:r>
+        <w:rPr>
+          <w:b/>
+        </w:rPr>
+        <w:t xml:space="preserve">Interoperabilidade </w:t>
+      </w:r>
+      <w:r>
+        <w:t>-</w:t>
+      </w:r>
+      <w:r>
+        <w:t xml:space="preserve"> O</w:t>
+      </w:r>
+      <w:r>
+        <w:t>s componentes do sistema devem ser de tal forma isolados uns dos outros de forma a que possam ser facilmente substituídos caso acha necessidade.</w:t>
+      </w:r>
+    </w:p>
+    <w:p>
+      <w:pPr>
+        <w:pStyle w:val="PargrafodaLista"/>
+        <w:numPr>
+          <w:ilvl w:val="0"/>
+          <w:numId w:val="11"/>
+        </w:numPr>
+      </w:pPr>
+      <w:r>
+        <w:rPr>
+          <w:b/>
+        </w:rPr>
+        <w:t xml:space="preserve">Escalabilidade </w:t>
+      </w:r>
+      <w:r>
+        <w:t>– O sistema tem que ser escalável, ou seja, com o aumento da quantidade de informação armazenada a performance deve-se manter.</w:t>
+      </w:r>
+      <w:bookmarkStart w:id="0" w:name="_GoBack"/>
+      <w:bookmarkEnd w:id="0"/>
+      <w:r>
+        <w:t xml:space="preserve"> </w:t>
+      </w:r>
+      <w:r>
+        <w:rPr>
+          <w:b/>
+        </w:rPr>
+        <w:t xml:space="preserve"> </w:t>
+      </w:r>
+      <w:r>
+        <w:t xml:space="preserve"> </w:t>
+      </w:r>
+      <w:r>
+        <w:t xml:space="preserve"> </w:t>
       </w:r>
     </w:p>
     <w:p>
@@ -473,7 +626,6 @@
         <w:rPr>
           <w:noProof/>
         </w:rPr>
-        <w:lastRenderedPageBreak/>
         <w:drawing>
           <wp:inline distT="0" distB="0" distL="0" distR="0" wp14:anchorId="4D4C465F" wp14:editId="62D007DA">
             <wp:extent cx="5213083" cy="2990215"/>
@@ -977,6 +1129,119 @@
     <w:nsid w:val="2D50056E"/>
     <w:multiLevelType w:val="hybridMultilevel"/>
     <w:tmpl w:val="CBD2E1BA"/>
+    <w:lvl w:ilvl="0" w:tplc="08160001">
+      <w:start w:val="1"/>
+      <w:numFmt w:val="bullet"/>
+      <w:lvlText w:val=""/>
+      <w:lvlJc w:val="left"/>
+      <w:pPr>
+        <w:ind w:left="720" w:hanging="360"/>
+      </w:pPr>
+      <w:rPr>
+        <w:rFonts w:ascii="Symbol" w:hAnsi="Symbol" w:hint="default"/>
+      </w:rPr>
+    </w:lvl>
+    <w:lvl w:ilvl="1" w:tplc="08160003" w:tentative="1">
+      <w:start w:val="1"/>
+      <w:numFmt w:val="bullet"/>
+      <w:lvlText w:val="o"/>
+      <w:lvlJc w:val="left"/>
+      <w:pPr>
+        <w:ind w:left="1440" w:hanging="360"/>
+      </w:pPr>
+      <w:rPr>
+        <w:rFonts w:ascii="Courier New" w:hAnsi="Courier New" w:cs="Courier New" w:hint="default"/>
+      </w:rPr>
+    </w:lvl>
+    <w:lvl w:ilvl="2" w:tplc="08160005" w:tentative="1">
+      <w:start w:val="1"/>
+      <w:numFmt w:val="bullet"/>
+      <w:lvlText w:val=""/>
+      <w:lvlJc w:val="left"/>
+      <w:pPr>
+        <w:ind w:left="2160" w:hanging="360"/>
+      </w:pPr>
+      <w:rPr>
+        <w:rFonts w:ascii="Wingdings" w:hAnsi="Wingdings" w:hint="default"/>
+      </w:rPr>
+    </w:lvl>
+    <w:lvl w:ilvl="3" w:tplc="08160001" w:tentative="1">
+      <w:start w:val="1"/>
+      <w:numFmt w:val="bullet"/>
+      <w:lvlText w:val=""/>
+      <w:lvlJc w:val="left"/>
+      <w:pPr>
+        <w:ind w:left="2880" w:hanging="360"/>
+      </w:pPr>
+      <w:rPr>
+        <w:rFonts w:ascii="Symbol" w:hAnsi="Symbol" w:hint="default"/>
+      </w:rPr>
+    </w:lvl>
+    <w:lvl w:ilvl="4" w:tplc="08160003" w:tentative="1">
+      <w:start w:val="1"/>
+      <w:numFmt w:val="bullet"/>
+      <w:lvlText w:val="o"/>
+      <w:lvlJc w:val="left"/>
+      <w:pPr>
+        <w:ind w:left="3600" w:hanging="360"/>
+      </w:pPr>
+      <w:rPr>
+        <w:rFonts w:ascii="Courier New" w:hAnsi="Courier New" w:cs="Courier New" w:hint="default"/>
+      </w:rPr>
+    </w:lvl>
+    <w:lvl w:ilvl="5" w:tplc="08160005" w:tentative="1">
+      <w:start w:val="1"/>
+      <w:numFmt w:val="bullet"/>
+      <w:lvlText w:val=""/>
+      <w:lvlJc w:val="left"/>
+      <w:pPr>
+        <w:ind w:left="4320" w:hanging="360"/>
+      </w:pPr>
+      <w:rPr>
+        <w:rFonts w:ascii="Wingdings" w:hAnsi="Wingdings" w:hint="default"/>
+      </w:rPr>
+    </w:lvl>
+    <w:lvl w:ilvl="6" w:tplc="08160001" w:tentative="1">
+      <w:start w:val="1"/>
+      <w:numFmt w:val="bullet"/>
+      <w:lvlText w:val=""/>
+      <w:lvlJc w:val="left"/>
+      <w:pPr>
+        <w:ind w:left="5040" w:hanging="360"/>
+      </w:pPr>
+      <w:rPr>
+        <w:rFonts w:ascii="Symbol" w:hAnsi="Symbol" w:hint="default"/>
+      </w:rPr>
+    </w:lvl>
+    <w:lvl w:ilvl="7" w:tplc="08160003" w:tentative="1">
+      <w:start w:val="1"/>
+      <w:numFmt w:val="bullet"/>
+      <w:lvlText w:val="o"/>
+      <w:lvlJc w:val="left"/>
+      <w:pPr>
+        <w:ind w:left="5760" w:hanging="360"/>
+      </w:pPr>
+      <w:rPr>
+        <w:rFonts w:ascii="Courier New" w:hAnsi="Courier New" w:cs="Courier New" w:hint="default"/>
+      </w:rPr>
+    </w:lvl>
+    <w:lvl w:ilvl="8" w:tplc="08160005" w:tentative="1">
+      <w:start w:val="1"/>
+      <w:numFmt w:val="bullet"/>
+      <w:lvlText w:val=""/>
+      <w:lvlJc w:val="left"/>
+      <w:pPr>
+        <w:ind w:left="6480" w:hanging="360"/>
+      </w:pPr>
+      <w:rPr>
+        <w:rFonts w:ascii="Wingdings" w:hAnsi="Wingdings" w:hint="default"/>
+      </w:rPr>
+    </w:lvl>
+  </w:abstractNum>
+  <w:abstractNum w:abstractNumId="5" w15:restartNumberingAfterBreak="0">
+    <w:nsid w:val="35D62352"/>
+    <w:multiLevelType w:val="hybridMultilevel"/>
+    <w:tmpl w:val="5BAC6112"/>
     <w:lvl w:ilvl="0" w:tplc="08160001">
       <w:start w:val="1"/>
       <w:numFmt w:val="bullet"/>
@@ -1127,6 +1392,9 @@
   </w:num>
   <w:num w:numId="14">
     <w:abstractNumId w:val="4"/>
+  </w:num>
+  <w:num w:numId="15">
+    <w:abstractNumId w:val="5"/>
   </w:num>
 </w:numbering>
 </file>
@@ -2537,7 +2805,7 @@
 </file>
 
 <file path=customXml/itemProps1.xml><?xml version="1.0" encoding="utf-8"?>
-<ds:datastoreItem xmlns:ds="http://schemas.openxmlformats.org/officeDocument/2006/customXml" ds:itemID="{8F1766D9-D4FB-4EDC-BA4B-CE06FAD5532B}">
+<ds:datastoreItem xmlns:ds="http://schemas.openxmlformats.org/officeDocument/2006/customXml" ds:itemID="{D2A47A1F-6664-4F99-B655-3B2D14D70B87}">
   <ds:schemaRefs>
     <ds:schemaRef ds:uri="http://schemas.openxmlformats.org/officeDocument/2006/bibliography"/>
   </ds:schemaRefs>

</xml_diff>

<commit_message>
Correção de erros ortográficos e de formatação do Elaboration
</commit_message>
<xml_diff>
--- a/documentation/Elaboration.docx
+++ b/documentation/Elaboration.docx
@@ -4,7 +4,7 @@
   <w:body>
     <w:p>
       <w:pPr>
-        <w:pStyle w:val="Ttulo"/>
+        <w:pStyle w:val="Title"/>
       </w:pPr>
       <w:r>
         <w:t>Arquitetura e Requisitos do Sistema</w:t>
@@ -12,13 +12,16 @@
     </w:p>
     <w:p>
       <w:pPr>
-        <w:pStyle w:val="Ttulo1"/>
+        <w:pStyle w:val="Heading1"/>
       </w:pPr>
       <w:r>
         <w:t>Requisitos do Sistema</w:t>
       </w:r>
     </w:p>
     <w:p>
+      <w:pPr>
+        <w:jc w:val="both"/>
+      </w:pPr>
       <w:r>
         <w:t xml:space="preserve">Nesta secção </w:t>
       </w:r>
@@ -28,22 +31,33 @@
     </w:p>
     <w:p>
       <w:pPr>
-        <w:pStyle w:val="Ttulo2"/>
+        <w:pStyle w:val="Heading2"/>
       </w:pPr>
       <w:r>
         <w:t>Recolha de requisitos</w:t>
       </w:r>
     </w:p>
-    <w:p/>
-    <w:p>
+    <w:p>
+      <w:pPr>
+        <w:jc w:val="both"/>
+      </w:pPr>
       <w:r>
         <w:t>Nesta subsecção estão explicitados os objetivos que se pretendem atingir com o sistema</w:t>
       </w:r>
       <w:r>
-        <w:t>, trabalhos realizados no âmbito do problema que este projeto abrange ou semelhantes, tecnologia que poderão estar envolvidas na sua realização e os processos para recolha de informação útil ao projeto.</w:t>
-      </w:r>
-    </w:p>
-    <w:p>
+        <w:t>, trabalhos</w:t>
+      </w:r>
+      <w:r>
+        <w:t>/dissertações</w:t>
+      </w:r>
+      <w:r>
+        <w:t xml:space="preserve"> realizados no âmbito do problema que este projeto abrange ou semelhantes, tecnologia que poderão estar envolvidas na sua realização e os processos para recolha de informação útil ao projeto.</w:t>
+      </w:r>
+    </w:p>
+    <w:p>
+      <w:pPr>
+        <w:jc w:val="both"/>
+      </w:pPr>
       <w:r>
         <w:t xml:space="preserve">Em relação á recolha de informação foi considerado marcar uma reunião com os utilizadores finais do sistema, </w:t>
       </w:r>
@@ -82,6 +96,9 @@
       </w:r>
     </w:p>
     <w:p>
+      <w:pPr>
+        <w:jc w:val="both"/>
+      </w:pPr>
       <w:r>
         <w:t xml:space="preserve">Após </w:t>
       </w:r>
@@ -91,11 +108,12 @@
     </w:p>
     <w:p>
       <w:pPr>
-        <w:pStyle w:val="PargrafodaLista"/>
+        <w:pStyle w:val="ListParagraph"/>
         <w:numPr>
           <w:ilvl w:val="0"/>
           <w:numId w:val="14"/>
         </w:numPr>
+        <w:jc w:val="both"/>
       </w:pPr>
       <w:r>
         <w:t xml:space="preserve">Os </w:t>
@@ -117,11 +135,12 @@
     </w:p>
     <w:p>
       <w:pPr>
-        <w:pStyle w:val="PargrafodaLista"/>
+        <w:pStyle w:val="ListParagraph"/>
         <w:numPr>
           <w:ilvl w:val="0"/>
           <w:numId w:val="14"/>
         </w:numPr>
+        <w:jc w:val="both"/>
       </w:pPr>
       <w:r>
         <w:t xml:space="preserve">Os </w:t>
@@ -143,13 +162,8 @@
       <w:r>
         <w:t xml:space="preserve">o </w:t>
       </w:r>
-      <w:proofErr w:type="spellStart"/>
-      <w:r>
-        <w:t>Thor</w:t>
-      </w:r>
-      <w:proofErr w:type="spellEnd"/>
-      <w:r>
-        <w:t xml:space="preserve"> para se manterem fora dos radares dessa rede socia</w:t>
+      <w:r>
+        <w:t>Tor para se manterem fora dos radares dessa rede socia</w:t>
       </w:r>
       <w:r>
         <w:t>is</w:t>
@@ -166,11 +180,12 @@
     </w:p>
     <w:p>
       <w:pPr>
-        <w:pStyle w:val="PargrafodaLista"/>
+        <w:pStyle w:val="ListParagraph"/>
         <w:numPr>
           <w:ilvl w:val="0"/>
           <w:numId w:val="14"/>
         </w:numPr>
+        <w:jc w:val="both"/>
       </w:pPr>
       <w:r>
         <w:t xml:space="preserve">Os </w:t>
@@ -194,11 +209,12 @@
     </w:p>
     <w:p>
       <w:pPr>
-        <w:pStyle w:val="PargrafodaLista"/>
+        <w:pStyle w:val="ListParagraph"/>
         <w:numPr>
           <w:ilvl w:val="0"/>
           <w:numId w:val="14"/>
         </w:numPr>
+        <w:jc w:val="both"/>
       </w:pPr>
       <w:r>
         <w:t xml:space="preserve">As decisões serão tomadas por um servidor de controlo com o qual todos os </w:t>
@@ -214,11 +230,12 @@
     </w:p>
     <w:p>
       <w:pPr>
-        <w:pStyle w:val="PargrafodaLista"/>
+        <w:pStyle w:val="ListParagraph"/>
         <w:numPr>
           <w:ilvl w:val="0"/>
           <w:numId w:val="14"/>
         </w:numPr>
+        <w:jc w:val="both"/>
       </w:pPr>
       <w:r>
         <w:t>Os dados recolhidos serão armazenados numa base de dados de grafos chamada Neo4j.</w:t>
@@ -226,11 +243,12 @@
     </w:p>
     <w:p>
       <w:pPr>
-        <w:pStyle w:val="PargrafodaLista"/>
+        <w:pStyle w:val="ListParagraph"/>
         <w:numPr>
           <w:ilvl w:val="0"/>
           <w:numId w:val="14"/>
         </w:numPr>
+        <w:jc w:val="both"/>
       </w:pPr>
       <w:r>
         <w:t>A interação a rede de dados recolhidos vai ser feita com uma interface web inspirada na do Neo4j.</w:t>
@@ -241,11 +259,12 @@
     </w:p>
     <w:p>
       <w:pPr>
-        <w:pStyle w:val="PargrafodaLista"/>
+        <w:pStyle w:val="ListParagraph"/>
         <w:numPr>
           <w:ilvl w:val="0"/>
           <w:numId w:val="14"/>
         </w:numPr>
+        <w:jc w:val="both"/>
       </w:pPr>
       <w:r>
         <w:t>Como o acesso aos dados vai ser feito apenas por pessoas especificas num sistema ao qual apenas essa</w:t>
@@ -289,20 +308,25 @@
     </w:p>
     <w:p>
       <w:pPr>
-        <w:pStyle w:val="Ttulo2"/>
-      </w:pPr>
+        <w:pStyle w:val="Heading2"/>
+      </w:pPr>
+      <w:r>
+        <w:t>Descrição do Contexto</w:t>
+      </w:r>
+    </w:p>
+    <w:p>
+      <w:pPr>
+        <w:jc w:val="both"/>
+      </w:pPr>
+      <w:r>
+        <w:t>Nesta subsecção irá se descrever o contexto de utilização do sistema a ser desenvolvido.</w:t>
+      </w:r>
+      <w:r>
+        <w:t xml:space="preserve"> Espera-se que os investigadores de redes acedam ao sistema navegando para uma página web através do seu browser de preferência. Serão desta forma apresentados com a página principal a partir </w:t>
+      </w:r>
       <w:r>
         <w:lastRenderedPageBreak/>
-        <w:t>Descrição do Contexto</w:t>
-      </w:r>
-    </w:p>
-    <w:p/>
-    <w:p>
-      <w:r>
-        <w:t>Nesta subsecção irá se descrever o contexto de utilização do sistema a ser desenvolvido.</w:t>
-      </w:r>
-      <w:r>
-        <w:t xml:space="preserve"> Espera-se que os investigadores de redes acedam ao sistema navegando para uma página web através do seu browser de preferência. Serão desta forma apresentados com a página principal a partir da qual navegando através da mesma poderão ver a rede, seleciona</w:t>
+        <w:t>da qual navegando através da mesma poderão ver a rede, seleciona</w:t>
       </w:r>
       <w:r>
         <w:t>r partes da mesma e obter estatísticas que lhes sejam do seu interesse</w:t>
@@ -338,15 +362,15 @@
     </w:p>
     <w:p>
       <w:pPr>
-        <w:pStyle w:val="Ttulo2"/>
+        <w:pStyle w:val="Heading2"/>
       </w:pPr>
       <w:r>
         <w:t>Atores</w:t>
       </w:r>
     </w:p>
-    <w:p/>
-    <w:p>
-      <w:pPr>
+    <w:p>
+      <w:pPr>
+        <w:jc w:val="both"/>
         <w:rPr>
           <w:color w:val="FF0000"/>
         </w:rPr>
@@ -383,13 +407,16 @@
       </w:r>
     </w:p>
     <w:p>
+      <w:pPr>
+        <w:jc w:val="both"/>
+      </w:pPr>
       <w:r>
         <w:t xml:space="preserve">Os utilizadores alvo do sistema são investigadores de redes que pretendem estudar o comportamento da mesma. Estes podem ter diferentes níveis de habilidade com computadores, mas assume-se que tenham alguma experiência dada a área em que trabalham. </w:t>
       </w:r>
     </w:p>
     <w:p>
       <w:pPr>
-        <w:pStyle w:val="Ttulo2"/>
+        <w:pStyle w:val="Heading2"/>
       </w:pPr>
       <w:r>
         <w:t>Casos de Utilização</w:t>
@@ -411,20 +438,20 @@
     </w:p>
     <w:p>
       <w:pPr>
-        <w:pStyle w:val="Ttulo2"/>
+        <w:pStyle w:val="Heading2"/>
       </w:pPr>
       <w:r>
         <w:t>Requisitos Funcionais</w:t>
       </w:r>
     </w:p>
-    <w:p/>
-    <w:p>
-      <w:pPr>
-        <w:pStyle w:val="PargrafodaLista"/>
+    <w:p>
+      <w:pPr>
+        <w:pStyle w:val="ListParagraph"/>
         <w:numPr>
           <w:ilvl w:val="0"/>
           <w:numId w:val="15"/>
         </w:numPr>
+        <w:jc w:val="both"/>
       </w:pPr>
       <w:r>
         <w:rPr>
@@ -438,11 +465,12 @@
     </w:p>
     <w:p>
       <w:pPr>
-        <w:pStyle w:val="PargrafodaLista"/>
+        <w:pStyle w:val="ListParagraph"/>
         <w:numPr>
           <w:ilvl w:val="0"/>
           <w:numId w:val="15"/>
         </w:numPr>
+        <w:jc w:val="both"/>
       </w:pPr>
       <w:r>
         <w:rPr>
@@ -450,25 +478,30 @@
         </w:rPr>
         <w:t xml:space="preserve">Sistema </w:t>
       </w:r>
-      <w:proofErr w:type="spellStart"/>
       <w:r>
         <w:rPr>
           <w:b/>
         </w:rPr>
-        <w:t>Customizável</w:t>
-      </w:r>
-      <w:proofErr w:type="spellEnd"/>
+        <w:t>c</w:t>
+      </w:r>
+      <w:r>
+        <w:rPr>
+          <w:b/>
+        </w:rPr>
+        <w:t>ustomizável</w:t>
+      </w:r>
       <w:r>
         <w:t xml:space="preserve"> - O sistema deve puder ser modificado para poder operar sobre um conjunto de políticas</w:t>
       </w:r>
     </w:p>
     <w:p>
       <w:pPr>
-        <w:pStyle w:val="PargrafodaLista"/>
+        <w:pStyle w:val="ListParagraph"/>
         <w:numPr>
           <w:ilvl w:val="0"/>
           <w:numId w:val="15"/>
         </w:numPr>
+        <w:jc w:val="both"/>
       </w:pPr>
       <w:r>
         <w:rPr>
@@ -482,11 +515,12 @@
     </w:p>
     <w:p>
       <w:pPr>
-        <w:pStyle w:val="PargrafodaLista"/>
+        <w:pStyle w:val="ListParagraph"/>
         <w:numPr>
           <w:ilvl w:val="0"/>
           <w:numId w:val="15"/>
         </w:numPr>
+        <w:jc w:val="both"/>
       </w:pPr>
       <w:r>
         <w:rPr>
@@ -500,14 +534,16 @@
     </w:p>
     <w:p>
       <w:pPr>
-        <w:pStyle w:val="Ttulo2"/>
+        <w:pStyle w:val="Heading2"/>
       </w:pPr>
       <w:r>
         <w:t>Requisitos Não Funcionais</w:t>
       </w:r>
     </w:p>
-    <w:p/>
-    <w:p>
+    <w:p>
+      <w:pPr>
+        <w:jc w:val="both"/>
+      </w:pPr>
       <w:r>
         <w:t xml:space="preserve">A lista a seguir </w:t>
       </w:r>
@@ -517,17 +553,17 @@
     </w:p>
     <w:p>
       <w:pPr>
-        <w:pStyle w:val="PargrafodaLista"/>
+        <w:pStyle w:val="ListParagraph"/>
         <w:numPr>
           <w:ilvl w:val="0"/>
           <w:numId w:val="11"/>
         </w:numPr>
+        <w:jc w:val="both"/>
       </w:pPr>
       <w:r>
         <w:rPr>
           <w:b/>
         </w:rPr>
-        <w:lastRenderedPageBreak/>
         <w:t>Usabilidade</w:t>
       </w:r>
       <w:r>
@@ -539,11 +575,12 @@
     </w:p>
     <w:p>
       <w:pPr>
-        <w:pStyle w:val="PargrafodaLista"/>
+        <w:pStyle w:val="ListParagraph"/>
         <w:numPr>
           <w:ilvl w:val="0"/>
           <w:numId w:val="11"/>
         </w:numPr>
+        <w:jc w:val="both"/>
       </w:pPr>
       <w:r>
         <w:rPr>
@@ -563,11 +600,12 @@
     </w:p>
     <w:p>
       <w:pPr>
-        <w:pStyle w:val="PargrafodaLista"/>
+        <w:pStyle w:val="ListParagraph"/>
         <w:numPr>
           <w:ilvl w:val="0"/>
           <w:numId w:val="11"/>
         </w:numPr>
+        <w:jc w:val="both"/>
       </w:pPr>
       <w:r>
         <w:rPr>
@@ -576,12 +614,12 @@
         <w:t xml:space="preserve">Escalabilidade </w:t>
       </w:r>
       <w:r>
-        <w:t>– O sistema tem que ser escalável, ou seja, com o aumento da quantidade de informação armazenada a performance deve-se manter.</w:t>
+        <w:t>– O sistema tem que ser escalável, ou seja, com o aumento da quantidade de informação armaz</w:t>
       </w:r>
       <w:bookmarkStart w:id="0" w:name="_GoBack"/>
       <w:bookmarkEnd w:id="0"/>
       <w:r>
-        <w:t xml:space="preserve"> </w:t>
+        <w:t xml:space="preserve">enada a performance deve-se manter. </w:t>
       </w:r>
       <w:r>
         <w:rPr>
@@ -598,15 +636,16 @@
     </w:p>
     <w:p>
       <w:pPr>
-        <w:pStyle w:val="Ttulo1"/>
-      </w:pPr>
-      <w:r>
+        <w:pStyle w:val="Heading1"/>
+      </w:pPr>
+      <w:r>
+        <w:lastRenderedPageBreak/>
         <w:t>Arquitetura do Sistema</w:t>
       </w:r>
     </w:p>
     <w:p>
       <w:pPr>
-        <w:pStyle w:val="Ttulo2"/>
+        <w:pStyle w:val="Heading2"/>
       </w:pPr>
       <w:r>
         <w:t>Modelo do Domínio</w:t>
@@ -614,7 +653,7 @@
     </w:p>
     <w:p>
       <w:pPr>
-        <w:pStyle w:val="Ttulo2"/>
+        <w:pStyle w:val="Heading2"/>
       </w:pPr>
       <w:r>
         <w:t>Estrutura do Sistema</w:t>
@@ -672,7 +711,7 @@
     <w:p/>
     <w:p>
       <w:pPr>
-        <w:pStyle w:val="Ttulo2"/>
+        <w:pStyle w:val="Heading2"/>
       </w:pPr>
       <w:r>
         <w:t>Tecnologias do Sistema</w:t>
@@ -924,7 +963,7 @@
     <w:lvl w:ilvl="0">
       <w:start w:val="1"/>
       <w:numFmt w:val="decimal"/>
-      <w:pStyle w:val="Ttulo1"/>
+      <w:pStyle w:val="Heading1"/>
       <w:lvlText w:val="%1"/>
       <w:lvlJc w:val="left"/>
       <w:pPr>
@@ -934,7 +973,7 @@
     <w:lvl w:ilvl="1">
       <w:start w:val="1"/>
       <w:numFmt w:val="decimal"/>
-      <w:pStyle w:val="Ttulo2"/>
+      <w:pStyle w:val="Heading2"/>
       <w:lvlText w:val="%1.%2"/>
       <w:lvlJc w:val="left"/>
       <w:pPr>
@@ -944,7 +983,7 @@
     <w:lvl w:ilvl="2">
       <w:start w:val="1"/>
       <w:numFmt w:val="decimal"/>
-      <w:pStyle w:val="Ttulo3"/>
+      <w:pStyle w:val="Heading3"/>
       <w:lvlText w:val="%1.%2.%3"/>
       <w:lvlJc w:val="left"/>
       <w:pPr>
@@ -954,7 +993,7 @@
     <w:lvl w:ilvl="3">
       <w:start w:val="1"/>
       <w:numFmt w:val="decimal"/>
-      <w:pStyle w:val="Ttulo4"/>
+      <w:pStyle w:val="Heading4"/>
       <w:lvlText w:val="%1.%2.%3.%4"/>
       <w:lvlJc w:val="left"/>
       <w:pPr>
@@ -964,7 +1003,7 @@
     <w:lvl w:ilvl="4">
       <w:start w:val="1"/>
       <w:numFmt w:val="decimal"/>
-      <w:pStyle w:val="Ttulo5"/>
+      <w:pStyle w:val="Heading5"/>
       <w:lvlText w:val="%1.%2.%3.%4.%5"/>
       <w:lvlJc w:val="left"/>
       <w:pPr>
@@ -974,7 +1013,7 @@
     <w:lvl w:ilvl="5">
       <w:start w:val="1"/>
       <w:numFmt w:val="decimal"/>
-      <w:pStyle w:val="Ttulo6"/>
+      <w:pStyle w:val="Heading6"/>
       <w:lvlText w:val="%1.%2.%3.%4.%5.%6"/>
       <w:lvlJc w:val="left"/>
       <w:pPr>
@@ -984,7 +1023,7 @@
     <w:lvl w:ilvl="6">
       <w:start w:val="1"/>
       <w:numFmt w:val="decimal"/>
-      <w:pStyle w:val="Ttulo7"/>
+      <w:pStyle w:val="Heading7"/>
       <w:lvlText w:val="%1.%2.%3.%4.%5.%6.%7"/>
       <w:lvlJc w:val="left"/>
       <w:pPr>
@@ -994,7 +1033,7 @@
     <w:lvl w:ilvl="7">
       <w:start w:val="1"/>
       <w:numFmt w:val="decimal"/>
-      <w:pStyle w:val="Ttulo8"/>
+      <w:pStyle w:val="Heading8"/>
       <w:lvlText w:val="%1.%2.%3.%4.%5.%6.%7.%8"/>
       <w:lvlJc w:val="left"/>
       <w:pPr>
@@ -1004,7 +1043,7 @@
     <w:lvl w:ilvl="8">
       <w:start w:val="1"/>
       <w:numFmt w:val="decimal"/>
-      <w:pStyle w:val="Ttulo9"/>
+      <w:pStyle w:val="Heading9"/>
       <w:lvlText w:val="%1.%2.%3.%4.%5.%6.%7.%8.%9"/>
       <w:lvlJc w:val="left"/>
       <w:pPr>
@@ -1798,11 +1837,11 @@
     <w:qFormat/>
     <w:rsid w:val="00924CCD"/>
   </w:style>
-  <w:style w:type="paragraph" w:styleId="Ttulo1">
+  <w:style w:type="paragraph" w:styleId="Heading1">
     <w:name w:val="heading 1"/>
     <w:basedOn w:val="Normal"/>
     <w:next w:val="Normal"/>
-    <w:link w:val="Ttulo1Carter"/>
+    <w:link w:val="Heading1Char"/>
     <w:uiPriority w:val="9"/>
     <w:qFormat/>
     <w:rsid w:val="00924CCD"/>
@@ -1828,11 +1867,11 @@
       <w:szCs w:val="36"/>
     </w:rPr>
   </w:style>
-  <w:style w:type="paragraph" w:styleId="Ttulo2">
+  <w:style w:type="paragraph" w:styleId="Heading2">
     <w:name w:val="heading 2"/>
     <w:basedOn w:val="Normal"/>
     <w:next w:val="Normal"/>
-    <w:link w:val="Ttulo2Carter"/>
+    <w:link w:val="Heading2Char"/>
     <w:uiPriority w:val="9"/>
     <w:unhideWhenUsed/>
     <w:qFormat/>
@@ -1857,11 +1896,11 @@
       <w:szCs w:val="28"/>
     </w:rPr>
   </w:style>
-  <w:style w:type="paragraph" w:styleId="Ttulo3">
+  <w:style w:type="paragraph" w:styleId="Heading3">
     <w:name w:val="heading 3"/>
     <w:basedOn w:val="Normal"/>
     <w:next w:val="Normal"/>
-    <w:link w:val="Ttulo3Carter"/>
+    <w:link w:val="Heading3Char"/>
     <w:uiPriority w:val="9"/>
     <w:semiHidden/>
     <w:unhideWhenUsed/>
@@ -1884,11 +1923,11 @@
       <w:color w:val="000000" w:themeColor="text1"/>
     </w:rPr>
   </w:style>
-  <w:style w:type="paragraph" w:styleId="Ttulo4">
+  <w:style w:type="paragraph" w:styleId="Heading4">
     <w:name w:val="heading 4"/>
     <w:basedOn w:val="Normal"/>
     <w:next w:val="Normal"/>
-    <w:link w:val="Ttulo4Carter"/>
+    <w:link w:val="Heading4Char"/>
     <w:uiPriority w:val="9"/>
     <w:semiHidden/>
     <w:unhideWhenUsed/>
@@ -1913,11 +1952,11 @@
       <w:color w:val="000000" w:themeColor="text1"/>
     </w:rPr>
   </w:style>
-  <w:style w:type="paragraph" w:styleId="Ttulo5">
+  <w:style w:type="paragraph" w:styleId="Heading5">
     <w:name w:val="heading 5"/>
     <w:basedOn w:val="Normal"/>
     <w:next w:val="Normal"/>
-    <w:link w:val="Ttulo5Carter"/>
+    <w:link w:val="Heading5Char"/>
     <w:uiPriority w:val="9"/>
     <w:semiHidden/>
     <w:unhideWhenUsed/>
@@ -1938,11 +1977,11 @@
       <w:color w:val="323E4F" w:themeColor="text2" w:themeShade="BF"/>
     </w:rPr>
   </w:style>
-  <w:style w:type="paragraph" w:styleId="Ttulo6">
+  <w:style w:type="paragraph" w:styleId="Heading6">
     <w:name w:val="heading 6"/>
     <w:basedOn w:val="Normal"/>
     <w:next w:val="Normal"/>
-    <w:link w:val="Ttulo6Carter"/>
+    <w:link w:val="Heading6Char"/>
     <w:uiPriority w:val="9"/>
     <w:semiHidden/>
     <w:unhideWhenUsed/>
@@ -1965,11 +2004,11 @@
       <w:color w:val="323E4F" w:themeColor="text2" w:themeShade="BF"/>
     </w:rPr>
   </w:style>
-  <w:style w:type="paragraph" w:styleId="Ttulo7">
+  <w:style w:type="paragraph" w:styleId="Heading7">
     <w:name w:val="heading 7"/>
     <w:basedOn w:val="Normal"/>
     <w:next w:val="Normal"/>
-    <w:link w:val="Ttulo7Carter"/>
+    <w:link w:val="Heading7Char"/>
     <w:uiPriority w:val="9"/>
     <w:semiHidden/>
     <w:unhideWhenUsed/>
@@ -1992,11 +2031,11 @@
       <w:color w:val="404040" w:themeColor="text1" w:themeTint="BF"/>
     </w:rPr>
   </w:style>
-  <w:style w:type="paragraph" w:styleId="Ttulo8">
+  <w:style w:type="paragraph" w:styleId="Heading8">
     <w:name w:val="heading 8"/>
     <w:basedOn w:val="Normal"/>
     <w:next w:val="Normal"/>
-    <w:link w:val="Ttulo8Carter"/>
+    <w:link w:val="Heading8Char"/>
     <w:uiPriority w:val="9"/>
     <w:semiHidden/>
     <w:unhideWhenUsed/>
@@ -2019,11 +2058,11 @@
       <w:szCs w:val="20"/>
     </w:rPr>
   </w:style>
-  <w:style w:type="paragraph" w:styleId="Ttulo9">
+  <w:style w:type="paragraph" w:styleId="Heading9">
     <w:name w:val="heading 9"/>
     <w:basedOn w:val="Normal"/>
     <w:next w:val="Normal"/>
-    <w:link w:val="Ttulo9Carter"/>
+    <w:link w:val="Heading9Char"/>
     <w:uiPriority w:val="9"/>
     <w:semiHidden/>
     <w:unhideWhenUsed/>
@@ -2048,13 +2087,13 @@
       <w:szCs w:val="20"/>
     </w:rPr>
   </w:style>
-  <w:style w:type="character" w:default="1" w:styleId="Tipodeletrapredefinidodopargrafo">
+  <w:style w:type="character" w:default="1" w:styleId="DefaultParagraphFont">
     <w:name w:val="Default Paragraph Font"/>
     <w:uiPriority w:val="1"/>
     <w:semiHidden/>
     <w:unhideWhenUsed/>
   </w:style>
-  <w:style w:type="table" w:default="1" w:styleId="Tabelanormal">
+  <w:style w:type="table" w:default="1" w:styleId="TableNormal">
     <w:name w:val="Normal Table"/>
     <w:uiPriority w:val="99"/>
     <w:semiHidden/>
@@ -2069,17 +2108,17 @@
       </w:tblCellMar>
     </w:tblPr>
   </w:style>
-  <w:style w:type="numbering" w:default="1" w:styleId="Semlista">
+  <w:style w:type="numbering" w:default="1" w:styleId="NoList">
     <w:name w:val="No List"/>
     <w:uiPriority w:val="99"/>
     <w:semiHidden/>
     <w:unhideWhenUsed/>
   </w:style>
-  <w:style w:type="paragraph" w:styleId="Ttulo">
+  <w:style w:type="paragraph" w:styleId="Title">
     <w:name w:val="Title"/>
     <w:basedOn w:val="Normal"/>
     <w:next w:val="Normal"/>
-    <w:link w:val="TtuloCarter"/>
+    <w:link w:val="TitleChar"/>
     <w:uiPriority w:val="10"/>
     <w:qFormat/>
     <w:rsid w:val="00924CCD"/>
@@ -2094,10 +2133,10 @@
       <w:szCs w:val="56"/>
     </w:rPr>
   </w:style>
-  <w:style w:type="character" w:customStyle="1" w:styleId="TtuloCarter">
-    <w:name w:val="Título Caráter"/>
-    <w:basedOn w:val="Tipodeletrapredefinidodopargrafo"/>
-    <w:link w:val="Ttulo"/>
+  <w:style w:type="character" w:customStyle="1" w:styleId="TitleChar">
+    <w:name w:val="Title Char"/>
+    <w:basedOn w:val="DefaultParagraphFont"/>
+    <w:link w:val="Title"/>
     <w:uiPriority w:val="10"/>
     <w:rsid w:val="00924CCD"/>
     <w:rPr>
@@ -2107,10 +2146,10 @@
       <w:szCs w:val="56"/>
     </w:rPr>
   </w:style>
-  <w:style w:type="character" w:customStyle="1" w:styleId="Ttulo2Carter">
-    <w:name w:val="Título 2 Caráter"/>
-    <w:basedOn w:val="Tipodeletrapredefinidodopargrafo"/>
-    <w:link w:val="Ttulo2"/>
+  <w:style w:type="character" w:customStyle="1" w:styleId="Heading2Char">
+    <w:name w:val="Heading 2 Char"/>
+    <w:basedOn w:val="DefaultParagraphFont"/>
+    <w:link w:val="Heading2"/>
     <w:uiPriority w:val="9"/>
     <w:rsid w:val="00924CCD"/>
     <w:rPr>
@@ -2123,10 +2162,10 @@
       <w:szCs w:val="28"/>
     </w:rPr>
   </w:style>
-  <w:style w:type="character" w:customStyle="1" w:styleId="Ttulo1Carter">
-    <w:name w:val="Título 1 Caráter"/>
-    <w:basedOn w:val="Tipodeletrapredefinidodopargrafo"/>
-    <w:link w:val="Ttulo1"/>
+  <w:style w:type="character" w:customStyle="1" w:styleId="Heading1Char">
+    <w:name w:val="Heading 1 Char"/>
+    <w:basedOn w:val="DefaultParagraphFont"/>
+    <w:link w:val="Heading1"/>
     <w:uiPriority w:val="9"/>
     <w:rsid w:val="00924CCD"/>
     <w:rPr>
@@ -2139,10 +2178,10 @@
       <w:szCs w:val="36"/>
     </w:rPr>
   </w:style>
-  <w:style w:type="character" w:customStyle="1" w:styleId="Ttulo3Carter">
-    <w:name w:val="Título 3 Caráter"/>
-    <w:basedOn w:val="Tipodeletrapredefinidodopargrafo"/>
-    <w:link w:val="Ttulo3"/>
+  <w:style w:type="character" w:customStyle="1" w:styleId="Heading3Char">
+    <w:name w:val="Heading 3 Char"/>
+    <w:basedOn w:val="DefaultParagraphFont"/>
+    <w:link w:val="Heading3"/>
     <w:uiPriority w:val="9"/>
     <w:semiHidden/>
     <w:rsid w:val="00924CCD"/>
@@ -2153,10 +2192,10 @@
       <w:color w:val="000000" w:themeColor="text1"/>
     </w:rPr>
   </w:style>
-  <w:style w:type="character" w:customStyle="1" w:styleId="Ttulo4Carter">
-    <w:name w:val="Título 4 Caráter"/>
-    <w:basedOn w:val="Tipodeletrapredefinidodopargrafo"/>
-    <w:link w:val="Ttulo4"/>
+  <w:style w:type="character" w:customStyle="1" w:styleId="Heading4Char">
+    <w:name w:val="Heading 4 Char"/>
+    <w:basedOn w:val="DefaultParagraphFont"/>
+    <w:link w:val="Heading4"/>
     <w:uiPriority w:val="9"/>
     <w:semiHidden/>
     <w:rsid w:val="00924CCD"/>
@@ -2169,10 +2208,10 @@
       <w:color w:val="000000" w:themeColor="text1"/>
     </w:rPr>
   </w:style>
-  <w:style w:type="character" w:customStyle="1" w:styleId="Ttulo5Carter">
-    <w:name w:val="Título 5 Caráter"/>
-    <w:basedOn w:val="Tipodeletrapredefinidodopargrafo"/>
-    <w:link w:val="Ttulo5"/>
+  <w:style w:type="character" w:customStyle="1" w:styleId="Heading5Char">
+    <w:name w:val="Heading 5 Char"/>
+    <w:basedOn w:val="DefaultParagraphFont"/>
+    <w:link w:val="Heading5"/>
     <w:uiPriority w:val="9"/>
     <w:semiHidden/>
     <w:rsid w:val="00924CCD"/>
@@ -2181,10 +2220,10 @@
       <w:color w:val="323E4F" w:themeColor="text2" w:themeShade="BF"/>
     </w:rPr>
   </w:style>
-  <w:style w:type="character" w:customStyle="1" w:styleId="Ttulo6Carter">
-    <w:name w:val="Título 6 Caráter"/>
-    <w:basedOn w:val="Tipodeletrapredefinidodopargrafo"/>
-    <w:link w:val="Ttulo6"/>
+  <w:style w:type="character" w:customStyle="1" w:styleId="Heading6Char">
+    <w:name w:val="Heading 6 Char"/>
+    <w:basedOn w:val="DefaultParagraphFont"/>
+    <w:link w:val="Heading6"/>
     <w:uiPriority w:val="9"/>
     <w:semiHidden/>
     <w:rsid w:val="00924CCD"/>
@@ -2195,10 +2234,10 @@
       <w:color w:val="323E4F" w:themeColor="text2" w:themeShade="BF"/>
     </w:rPr>
   </w:style>
-  <w:style w:type="character" w:customStyle="1" w:styleId="Ttulo7Carter">
-    <w:name w:val="Título 7 Caráter"/>
-    <w:basedOn w:val="Tipodeletrapredefinidodopargrafo"/>
-    <w:link w:val="Ttulo7"/>
+  <w:style w:type="character" w:customStyle="1" w:styleId="Heading7Char">
+    <w:name w:val="Heading 7 Char"/>
+    <w:basedOn w:val="DefaultParagraphFont"/>
+    <w:link w:val="Heading7"/>
     <w:uiPriority w:val="9"/>
     <w:semiHidden/>
     <w:rsid w:val="00924CCD"/>
@@ -2209,10 +2248,10 @@
       <w:color w:val="404040" w:themeColor="text1" w:themeTint="BF"/>
     </w:rPr>
   </w:style>
-  <w:style w:type="character" w:customStyle="1" w:styleId="Ttulo8Carter">
-    <w:name w:val="Título 8 Caráter"/>
-    <w:basedOn w:val="Tipodeletrapredefinidodopargrafo"/>
-    <w:link w:val="Ttulo8"/>
+  <w:style w:type="character" w:customStyle="1" w:styleId="Heading8Char">
+    <w:name w:val="Heading 8 Char"/>
+    <w:basedOn w:val="DefaultParagraphFont"/>
+    <w:link w:val="Heading8"/>
     <w:uiPriority w:val="9"/>
     <w:semiHidden/>
     <w:rsid w:val="00924CCD"/>
@@ -2223,10 +2262,10 @@
       <w:szCs w:val="20"/>
     </w:rPr>
   </w:style>
-  <w:style w:type="character" w:customStyle="1" w:styleId="Ttulo9Carter">
-    <w:name w:val="Título 9 Caráter"/>
-    <w:basedOn w:val="Tipodeletrapredefinidodopargrafo"/>
-    <w:link w:val="Ttulo9"/>
+  <w:style w:type="character" w:customStyle="1" w:styleId="Heading9Char">
+    <w:name w:val="Heading 9 Char"/>
+    <w:basedOn w:val="DefaultParagraphFont"/>
+    <w:link w:val="Heading9"/>
     <w:uiPriority w:val="9"/>
     <w:semiHidden/>
     <w:rsid w:val="00924CCD"/>
@@ -2239,7 +2278,7 @@
       <w:szCs w:val="20"/>
     </w:rPr>
   </w:style>
-  <w:style w:type="paragraph" w:styleId="Legenda">
+  <w:style w:type="paragraph" w:styleId="Caption">
     <w:name w:val="caption"/>
     <w:basedOn w:val="Normal"/>
     <w:next w:val="Normal"/>
@@ -2259,11 +2298,11 @@
       <w:szCs w:val="18"/>
     </w:rPr>
   </w:style>
-  <w:style w:type="paragraph" w:styleId="Subttulo">
+  <w:style w:type="paragraph" w:styleId="Subtitle">
     <w:name w:val="Subtitle"/>
     <w:basedOn w:val="Normal"/>
     <w:next w:val="Normal"/>
-    <w:link w:val="SubttuloCarter"/>
+    <w:link w:val="SubtitleChar"/>
     <w:uiPriority w:val="11"/>
     <w:qFormat/>
     <w:rsid w:val="00924CCD"/>
@@ -2277,10 +2316,10 @@
       <w:spacing w:val="10"/>
     </w:rPr>
   </w:style>
-  <w:style w:type="character" w:customStyle="1" w:styleId="SubttuloCarter">
-    <w:name w:val="Subtítulo Caráter"/>
-    <w:basedOn w:val="Tipodeletrapredefinidodopargrafo"/>
-    <w:link w:val="Subttulo"/>
+  <w:style w:type="character" w:customStyle="1" w:styleId="SubtitleChar">
+    <w:name w:val="Subtitle Char"/>
+    <w:basedOn w:val="DefaultParagraphFont"/>
+    <w:link w:val="Subtitle"/>
     <w:uiPriority w:val="11"/>
     <w:rsid w:val="00924CCD"/>
     <w:rPr>
@@ -2288,9 +2327,9 @@
       <w:spacing w:val="10"/>
     </w:rPr>
   </w:style>
-  <w:style w:type="character" w:styleId="Forte">
+  <w:style w:type="character" w:styleId="Strong">
     <w:name w:val="Strong"/>
-    <w:basedOn w:val="Tipodeletrapredefinidodopargrafo"/>
+    <w:basedOn w:val="DefaultParagraphFont"/>
     <w:uiPriority w:val="22"/>
     <w:qFormat/>
     <w:rsid w:val="00924CCD"/>
@@ -2300,9 +2339,9 @@
       <w:color w:val="000000" w:themeColor="text1"/>
     </w:rPr>
   </w:style>
-  <w:style w:type="character" w:styleId="nfase">
+  <w:style w:type="character" w:styleId="Emphasis">
     <w:name w:val="Emphasis"/>
-    <w:basedOn w:val="Tipodeletrapredefinidodopargrafo"/>
+    <w:basedOn w:val="DefaultParagraphFont"/>
     <w:uiPriority w:val="20"/>
     <w:qFormat/>
     <w:rsid w:val="00924CCD"/>
@@ -2312,7 +2351,7 @@
       <w:color w:val="auto"/>
     </w:rPr>
   </w:style>
-  <w:style w:type="paragraph" w:styleId="SemEspaamento">
+  <w:style w:type="paragraph" w:styleId="NoSpacing">
     <w:name w:val="No Spacing"/>
     <w:uiPriority w:val="1"/>
     <w:qFormat/>
@@ -2321,11 +2360,11 @@
       <w:spacing w:after="0" w:line="240" w:lineRule="auto"/>
     </w:pPr>
   </w:style>
-  <w:style w:type="paragraph" w:styleId="Citao">
+  <w:style w:type="paragraph" w:styleId="Quote">
     <w:name w:val="Quote"/>
     <w:basedOn w:val="Normal"/>
     <w:next w:val="Normal"/>
-    <w:link w:val="CitaoCarter"/>
+    <w:link w:val="QuoteChar"/>
     <w:uiPriority w:val="29"/>
     <w:qFormat/>
     <w:rsid w:val="00924CCD"/>
@@ -2339,10 +2378,10 @@
       <w:color w:val="000000" w:themeColor="text1"/>
     </w:rPr>
   </w:style>
-  <w:style w:type="character" w:customStyle="1" w:styleId="CitaoCarter">
-    <w:name w:val="Citação Caráter"/>
-    <w:basedOn w:val="Tipodeletrapredefinidodopargrafo"/>
-    <w:link w:val="Citao"/>
+  <w:style w:type="character" w:customStyle="1" w:styleId="QuoteChar">
+    <w:name w:val="Quote Char"/>
+    <w:basedOn w:val="DefaultParagraphFont"/>
+    <w:link w:val="Quote"/>
     <w:uiPriority w:val="29"/>
     <w:rsid w:val="00924CCD"/>
     <w:rPr>
@@ -2351,11 +2390,11 @@
       <w:color w:val="000000" w:themeColor="text1"/>
     </w:rPr>
   </w:style>
-  <w:style w:type="paragraph" w:styleId="CitaoIntensa">
+  <w:style w:type="paragraph" w:styleId="IntenseQuote">
     <w:name w:val="Intense Quote"/>
     <w:basedOn w:val="Normal"/>
     <w:next w:val="Normal"/>
-    <w:link w:val="CitaoIntensaCarter"/>
+    <w:link w:val="IntenseQuoteChar"/>
     <w:uiPriority w:val="30"/>
     <w:qFormat/>
     <w:rsid w:val="00924CCD"/>
@@ -2373,10 +2412,10 @@
       <w:color w:val="000000" w:themeColor="text1"/>
     </w:rPr>
   </w:style>
-  <w:style w:type="character" w:customStyle="1" w:styleId="CitaoIntensaCarter">
-    <w:name w:val="Citação Intensa Caráter"/>
-    <w:basedOn w:val="Tipodeletrapredefinidodopargrafo"/>
-    <w:link w:val="CitaoIntensa"/>
+  <w:style w:type="character" w:customStyle="1" w:styleId="IntenseQuoteChar">
+    <w:name w:val="Intense Quote Char"/>
+    <w:basedOn w:val="DefaultParagraphFont"/>
+    <w:link w:val="IntenseQuote"/>
     <w:uiPriority w:val="30"/>
     <w:rsid w:val="00924CCD"/>
     <w:rPr>
@@ -2384,9 +2423,9 @@
       <w:shd w:val="clear" w:color="auto" w:fill="F2F2F2" w:themeFill="background1" w:themeFillShade="F2"/>
     </w:rPr>
   </w:style>
-  <w:style w:type="character" w:styleId="nfaseDiscreta">
+  <w:style w:type="character" w:styleId="SubtleEmphasis">
     <w:name w:val="Subtle Emphasis"/>
-    <w:basedOn w:val="Tipodeletrapredefinidodopargrafo"/>
+    <w:basedOn w:val="DefaultParagraphFont"/>
     <w:uiPriority w:val="19"/>
     <w:qFormat/>
     <w:rsid w:val="00924CCD"/>
@@ -2396,9 +2435,9 @@
       <w:color w:val="404040" w:themeColor="text1" w:themeTint="BF"/>
     </w:rPr>
   </w:style>
-  <w:style w:type="character" w:styleId="nfaseIntensa">
+  <w:style w:type="character" w:styleId="IntenseEmphasis">
     <w:name w:val="Intense Emphasis"/>
-    <w:basedOn w:val="Tipodeletrapredefinidodopargrafo"/>
+    <w:basedOn w:val="DefaultParagraphFont"/>
     <w:uiPriority w:val="21"/>
     <w:qFormat/>
     <w:rsid w:val="00924CCD"/>
@@ -2410,9 +2449,9 @@
       <w:caps/>
     </w:rPr>
   </w:style>
-  <w:style w:type="character" w:styleId="RefernciaDiscreta">
+  <w:style w:type="character" w:styleId="SubtleReference">
     <w:name w:val="Subtle Reference"/>
-    <w:basedOn w:val="Tipodeletrapredefinidodopargrafo"/>
+    <w:basedOn w:val="DefaultParagraphFont"/>
     <w:uiPriority w:val="31"/>
     <w:qFormat/>
     <w:rsid w:val="00924CCD"/>
@@ -2422,9 +2461,9 @@
       <w:u w:val="single" w:color="7F7F7F" w:themeColor="text1" w:themeTint="80"/>
     </w:rPr>
   </w:style>
-  <w:style w:type="character" w:styleId="RefernciaIntensa">
+  <w:style w:type="character" w:styleId="IntenseReference">
     <w:name w:val="Intense Reference"/>
-    <w:basedOn w:val="Tipodeletrapredefinidodopargrafo"/>
+    <w:basedOn w:val="DefaultParagraphFont"/>
     <w:uiPriority w:val="32"/>
     <w:qFormat/>
     <w:rsid w:val="00924CCD"/>
@@ -2435,9 +2474,9 @@
       <w:u w:val="single"/>
     </w:rPr>
   </w:style>
-  <w:style w:type="character" w:styleId="TtulodoLivro">
+  <w:style w:type="character" w:styleId="BookTitle">
     <w:name w:val="Book Title"/>
-    <w:basedOn w:val="Tipodeletrapredefinidodopargrafo"/>
+    <w:basedOn w:val="DefaultParagraphFont"/>
     <w:uiPriority w:val="33"/>
     <w:qFormat/>
     <w:rsid w:val="00924CCD"/>
@@ -2448,9 +2487,9 @@
       <w:spacing w:val="5"/>
     </w:rPr>
   </w:style>
-  <w:style w:type="paragraph" w:styleId="Cabealhodondice">
+  <w:style w:type="paragraph" w:styleId="TOCHeading">
     <w:name w:val="TOC Heading"/>
-    <w:basedOn w:val="Ttulo1"/>
+    <w:basedOn w:val="Heading1"/>
     <w:next w:val="Normal"/>
     <w:uiPriority w:val="39"/>
     <w:semiHidden/>
@@ -2461,10 +2500,10 @@
       <w:outlineLvl w:val="9"/>
     </w:pPr>
   </w:style>
-  <w:style w:type="paragraph" w:styleId="Textodebalo">
+  <w:style w:type="paragraph" w:styleId="BalloonText">
     <w:name w:val="Balloon Text"/>
     <w:basedOn w:val="Normal"/>
-    <w:link w:val="TextodebaloCarter"/>
+    <w:link w:val="BalloonTextChar"/>
     <w:uiPriority w:val="99"/>
     <w:semiHidden/>
     <w:unhideWhenUsed/>
@@ -2478,10 +2517,10 @@
       <w:szCs w:val="18"/>
     </w:rPr>
   </w:style>
-  <w:style w:type="character" w:customStyle="1" w:styleId="TextodebaloCarter">
-    <w:name w:val="Texto de balão Caráter"/>
-    <w:basedOn w:val="Tipodeletrapredefinidodopargrafo"/>
-    <w:link w:val="Textodebalo"/>
+  <w:style w:type="character" w:customStyle="1" w:styleId="BalloonTextChar">
+    <w:name w:val="Balloon Text Char"/>
+    <w:basedOn w:val="DefaultParagraphFont"/>
+    <w:link w:val="BalloonText"/>
     <w:uiPriority w:val="99"/>
     <w:semiHidden/>
     <w:rsid w:val="002E53DD"/>
@@ -2491,7 +2530,7 @@
       <w:szCs w:val="18"/>
     </w:rPr>
   </w:style>
-  <w:style w:type="paragraph" w:styleId="PargrafodaLista">
+  <w:style w:type="paragraph" w:styleId="ListParagraph">
     <w:name w:val="List Paragraph"/>
     <w:basedOn w:val="Normal"/>
     <w:uiPriority w:val="34"/>
@@ -2805,7 +2844,7 @@
 </file>
 
 <file path=customXml/itemProps1.xml><?xml version="1.0" encoding="utf-8"?>
-<ds:datastoreItem xmlns:ds="http://schemas.openxmlformats.org/officeDocument/2006/customXml" ds:itemID="{D2A47A1F-6664-4F99-B655-3B2D14D70B87}">
+<ds:datastoreItem xmlns:ds="http://schemas.openxmlformats.org/officeDocument/2006/customXml" ds:itemID="{4C1990CB-C4F3-EA49-A7E7-50E53D5CF6F4}">
   <ds:schemaRefs>
     <ds:schemaRef ds:uri="http://schemas.openxmlformats.org/officeDocument/2006/bibliography"/>
   </ds:schemaRefs>

</xml_diff>

<commit_message>
Correções ao ficheiro da Elaboração
</commit_message>
<xml_diff>
--- a/documentation/Elaboration.docx
+++ b/documentation/Elaboration.docx
@@ -4,7 +4,7 @@
   <w:body>
     <w:p>
       <w:pPr>
-        <w:pStyle w:val="Title"/>
+        <w:pStyle w:val="Ttulo"/>
       </w:pPr>
       <w:r>
         <w:t>Arquitetura e Requisitos do Sistema</w:t>
@@ -12,16 +12,13 @@
     </w:p>
     <w:p>
       <w:pPr>
-        <w:pStyle w:val="Heading1"/>
+        <w:pStyle w:val="Ttulo1"/>
       </w:pPr>
       <w:r>
         <w:t>Requisitos do Sistema</w:t>
       </w:r>
     </w:p>
     <w:p>
-      <w:pPr>
-        <w:jc w:val="both"/>
-      </w:pPr>
       <w:r>
         <w:t xml:space="preserve">Nesta secção </w:t>
       </w:r>
@@ -31,74 +28,27 @@
     </w:p>
     <w:p>
       <w:pPr>
-        <w:pStyle w:val="Heading2"/>
+        <w:pStyle w:val="Ttulo2"/>
       </w:pPr>
       <w:r>
         <w:t>Recolha de requisitos</w:t>
       </w:r>
     </w:p>
-    <w:p>
-      <w:pPr>
-        <w:jc w:val="both"/>
-      </w:pPr>
+    <w:p/>
+    <w:p>
       <w:r>
         <w:t>Nesta subsecção estão explicitados os objetivos que se pretendem atingir com o sistema</w:t>
       </w:r>
       <w:r>
-        <w:t>, trabalhos</w:t>
-      </w:r>
-      <w:r>
-        <w:t>/dissertações</w:t>
-      </w:r>
-      <w:r>
-        <w:t xml:space="preserve"> realizados no âmbito do problema que este projeto abrange ou semelhantes, tecnologia que poderão estar envolvidas na sua realização e os processos para recolha de informação útil ao projeto.</w:t>
-      </w:r>
-    </w:p>
-    <w:p>
-      <w:pPr>
-        <w:jc w:val="both"/>
-      </w:pPr>
-      <w:r>
-        <w:t xml:space="preserve">Em relação á recolha de informação foi considerado marcar uma reunião com os utilizadores finais do sistema, </w:t>
-      </w:r>
-      <w:r>
-        <w:t>ou seja,</w:t>
-      </w:r>
-      <w:r>
-        <w:t xml:space="preserve"> </w:t>
-      </w:r>
-      <w:r>
-        <w:t xml:space="preserve">investigadores do departamento de </w:t>
-      </w:r>
-      <w:r>
-        <w:t>física,</w:t>
-      </w:r>
-      <w:r>
-        <w:rPr>
-          <w:color w:val="FF0000"/>
-        </w:rPr>
-        <w:t xml:space="preserve"> </w:t>
-      </w:r>
-      <w:r>
-        <w:t xml:space="preserve">mas não chegou a ser realizada a conselho do nosso </w:t>
-      </w:r>
-      <w:r>
-        <w:t xml:space="preserve">orientador </w:t>
-      </w:r>
-      <w:r>
-        <w:rPr>
-          <w:color w:val="FF0000"/>
-        </w:rPr>
-        <w:t>(Diogo Gomes)</w:t>
-      </w:r>
-      <w:r>
-        <w:t>. Por esta razão as reuniões para a recolha destes requisitos foram pura e simplesmente realizadas com o Orientador.</w:t>
-      </w:r>
-    </w:p>
-    <w:p>
-      <w:pPr>
-        <w:jc w:val="both"/>
-      </w:pPr>
+        <w:t>, trabalhos realizados no âmbito do problema que este projeto abrange ou semelhantes, tecnologia que poderão estar envolvidas na sua realização e os processos para recolha de informação útil ao projeto.</w:t>
+      </w:r>
+    </w:p>
+    <w:p>
+      <w:r>
+        <w:t>Todas as recolhas de informação foram guiadas pelo o nosso orientador Prof. Diogo Gomes.</w:t>
+      </w:r>
+    </w:p>
+    <w:p>
       <w:r>
         <w:t xml:space="preserve">Após </w:t>
       </w:r>
@@ -108,12 +58,11 @@
     </w:p>
     <w:p>
       <w:pPr>
-        <w:pStyle w:val="ListParagraph"/>
+        <w:pStyle w:val="PargrafodaLista"/>
         <w:numPr>
           <w:ilvl w:val="0"/>
           <w:numId w:val="14"/>
         </w:numPr>
-        <w:jc w:val="both"/>
       </w:pPr>
       <w:r>
         <w:t xml:space="preserve">Os </w:t>
@@ -135,12 +84,11 @@
     </w:p>
     <w:p>
       <w:pPr>
-        <w:pStyle w:val="ListParagraph"/>
+        <w:pStyle w:val="PargrafodaLista"/>
         <w:numPr>
           <w:ilvl w:val="0"/>
           <w:numId w:val="14"/>
         </w:numPr>
-        <w:jc w:val="both"/>
       </w:pPr>
       <w:r>
         <w:t xml:space="preserve">Os </w:t>
@@ -180,12 +128,11 @@
     </w:p>
     <w:p>
       <w:pPr>
-        <w:pStyle w:val="ListParagraph"/>
+        <w:pStyle w:val="PargrafodaLista"/>
         <w:numPr>
           <w:ilvl w:val="0"/>
           <w:numId w:val="14"/>
         </w:numPr>
-        <w:jc w:val="both"/>
       </w:pPr>
       <w:r>
         <w:t xml:space="preserve">Os </w:t>
@@ -209,12 +156,11 @@
     </w:p>
     <w:p>
       <w:pPr>
-        <w:pStyle w:val="ListParagraph"/>
+        <w:pStyle w:val="PargrafodaLista"/>
         <w:numPr>
           <w:ilvl w:val="0"/>
           <w:numId w:val="14"/>
         </w:numPr>
-        <w:jc w:val="both"/>
       </w:pPr>
       <w:r>
         <w:t xml:space="preserve">As decisões serão tomadas por um servidor de controlo com o qual todos os </w:t>
@@ -230,12 +176,11 @@
     </w:p>
     <w:p>
       <w:pPr>
-        <w:pStyle w:val="ListParagraph"/>
+        <w:pStyle w:val="PargrafodaLista"/>
         <w:numPr>
           <w:ilvl w:val="0"/>
           <w:numId w:val="14"/>
         </w:numPr>
-        <w:jc w:val="both"/>
       </w:pPr>
       <w:r>
         <w:t>Os dados recolhidos serão armazenados numa base de dados de grafos chamada Neo4j.</w:t>
@@ -243,12 +188,11 @@
     </w:p>
     <w:p>
       <w:pPr>
-        <w:pStyle w:val="ListParagraph"/>
+        <w:pStyle w:val="PargrafodaLista"/>
         <w:numPr>
           <w:ilvl w:val="0"/>
           <w:numId w:val="14"/>
         </w:numPr>
-        <w:jc w:val="both"/>
       </w:pPr>
       <w:r>
         <w:t>A interação a rede de dados recolhidos vai ser feita com uma interface web inspirada na do Neo4j.</w:t>
@@ -259,12 +203,11 @@
     </w:p>
     <w:p>
       <w:pPr>
-        <w:pStyle w:val="ListParagraph"/>
+        <w:pStyle w:val="PargrafodaLista"/>
         <w:numPr>
           <w:ilvl w:val="0"/>
           <w:numId w:val="14"/>
         </w:numPr>
-        <w:jc w:val="both"/>
       </w:pPr>
       <w:r>
         <w:t>Como o acesso aos dados vai ser feito apenas por pessoas especificas num sistema ao qual apenas essa</w:t>
@@ -281,142 +224,53 @@
     </w:p>
     <w:p>
       <w:pPr>
-        <w:rPr>
-          <w:color w:val="FF0000"/>
-        </w:rPr>
-      </w:pPr>
-      <w:r>
-        <w:rPr>
-          <w:color w:val="FF0000"/>
-        </w:rPr>
-        <w:t xml:space="preserve">(Referenciar que segurança em relação a interface do utilizador não é muito importante visto que o sistema vai ser usado por utilizadores muito </w:t>
-      </w:r>
-      <w:proofErr w:type="spellStart"/>
-      <w:r>
-        <w:rPr>
-          <w:color w:val="FF0000"/>
-        </w:rPr>
-        <w:t>especificos</w:t>
-      </w:r>
-      <w:proofErr w:type="spellEnd"/>
-      <w:r>
-        <w:rPr>
-          <w:color w:val="FF0000"/>
-        </w:rPr>
-        <w:t>)</w:t>
-      </w:r>
-    </w:p>
-    <w:p>
-      <w:pPr>
-        <w:pStyle w:val="Heading2"/>
+        <w:pStyle w:val="Ttulo2"/>
       </w:pPr>
       <w:r>
         <w:t>Descrição do Contexto</w:t>
       </w:r>
     </w:p>
-    <w:p>
-      <w:pPr>
-        <w:jc w:val="both"/>
-      </w:pPr>
+    <w:p/>
+    <w:p>
       <w:r>
         <w:t>Nesta subsecção irá se descrever o contexto de utilização do sistema a ser desenvolvido.</w:t>
       </w:r>
       <w:r>
-        <w:t xml:space="preserve"> Espera-se que os investigadores de redes acedam ao sistema navegando para uma página web através do seu browser de preferência. Serão desta forma apresentados com a página principal a partir </w:t>
+        <w:t xml:space="preserve"> Espera-se que os investigadores de redes acedam ao sistema navegando para uma página web através do seu browser de preferência. Serão desta forma apresentados com a página </w:t>
       </w:r>
       <w:r>
         <w:lastRenderedPageBreak/>
-        <w:t>da qual navegando através da mesma poderão ver a rede, seleciona</w:t>
+        <w:t>principal a partir da qual navegando através da mesma poderão ver a rede, seleciona</w:t>
       </w:r>
       <w:r>
         <w:t>r partes da mesma e obter estatísticas que lhes sejam do seu interesse</w:t>
       </w:r>
-    </w:p>
-    <w:p>
-      <w:pPr>
-        <w:rPr>
-          <w:color w:val="FF0000"/>
-        </w:rPr>
-      </w:pPr>
-      <w:r>
-        <w:t xml:space="preserve"> </w:t>
-      </w:r>
-      <w:r>
-        <w:rPr>
-          <w:color w:val="FF0000"/>
-        </w:rPr>
-        <w:t>(</w:t>
-      </w:r>
-      <w:r>
-        <w:rPr>
-          <w:color w:val="FF0000"/>
-        </w:rPr>
-        <w:t>Pode precisar de modificações</w:t>
-      </w:r>
-      <w:r>
-        <w:rPr>
-          <w:color w:val="FF0000"/>
-        </w:rPr>
-        <w:t>)</w:t>
-      </w:r>
-    </w:p>
-    <w:p>
-      <w:pPr>
-        <w:pStyle w:val="Heading2"/>
+      <w:r>
+        <w:t>.</w:t>
+      </w:r>
+    </w:p>
+    <w:p>
+      <w:pPr>
+        <w:pStyle w:val="Ttulo2"/>
       </w:pPr>
       <w:r>
         <w:t>Atores</w:t>
       </w:r>
     </w:p>
-    <w:p>
-      <w:pPr>
-        <w:jc w:val="both"/>
-        <w:rPr>
-          <w:color w:val="FF0000"/>
-        </w:rPr>
-      </w:pPr>
-      <w:r>
-        <w:rPr>
-          <w:color w:val="FF0000"/>
-        </w:rPr>
-        <w:t>Os utilizadores alvo do sistema são</w:t>
-      </w:r>
-      <w:r>
-        <w:rPr>
-          <w:color w:val="FF0000"/>
-        </w:rPr>
-        <w:t xml:space="preserve"> os</w:t>
-      </w:r>
-      <w:r>
-        <w:rPr>
-          <w:color w:val="FF0000"/>
-        </w:rPr>
-        <w:t xml:space="preserve"> investigadores do departamento de física que pretendem estudar redes de usuários do Twitter e os correspondentes tweets para entender como se propagam os tweets nesta mesma rede entre os usuários para investigar como se espalham as notícias falsas. O sistema tem de lhes permitir visualizar a rede, escolher e pesquisar partes da rede e apresentar estatísticas através de uma interface de </w:t>
-      </w:r>
-      <w:r>
-        <w:rPr>
-          <w:color w:val="FF0000"/>
-        </w:rPr>
-        <w:t>página</w:t>
-      </w:r>
-      <w:r>
-        <w:rPr>
-          <w:color w:val="FF0000"/>
-        </w:rPr>
-        <w:t xml:space="preserve"> de web.</w:t>
-      </w:r>
-    </w:p>
-    <w:p>
-      <w:pPr>
-        <w:jc w:val="both"/>
-      </w:pPr>
-      <w:r>
-        <w:t xml:space="preserve">Os utilizadores alvo do sistema são investigadores de redes que pretendem estudar o comportamento da mesma. Estes podem ter diferentes níveis de habilidade com computadores, mas assume-se que tenham alguma experiência dada a área em que trabalham. </w:t>
-      </w:r>
-    </w:p>
-    <w:p>
-      <w:pPr>
-        <w:pStyle w:val="Heading2"/>
+    <w:p/>
+    <w:p>
+      <w:r>
+        <w:t>Os utilizadores alvo do sistema são investigadores de redes q</w:t>
+      </w:r>
+      <w:bookmarkStart w:id="0" w:name="_GoBack"/>
+      <w:bookmarkEnd w:id="0"/>
+      <w:r>
+        <w:t xml:space="preserve">ue pretendem estudar o comportamento da mesma. Estes podem ter diferentes níveis de habilidade com computadores, mas assume-se que tenham alguma experiência dada a área em que trabalham. </w:t>
+      </w:r>
+    </w:p>
+    <w:p>
+      <w:pPr>
+        <w:pStyle w:val="Ttulo2"/>
       </w:pPr>
       <w:r>
         <w:t>Casos de Utilização</w:t>
@@ -425,33 +279,55 @@
     <w:p/>
     <w:p>
       <w:pPr>
-        <w:rPr>
-          <w:color w:val="FF0000"/>
-        </w:rPr>
-      </w:pPr>
-      <w:r>
-        <w:rPr>
-          <w:color w:val="FF0000"/>
-        </w:rPr>
-        <w:t>(Não sei bem o que por aqui)</w:t>
-      </w:r>
-    </w:p>
-    <w:p>
-      <w:pPr>
-        <w:pStyle w:val="Heading2"/>
+        <w:pStyle w:val="PargrafodaLista"/>
+        <w:numPr>
+          <w:ilvl w:val="0"/>
+          <w:numId w:val="19"/>
+        </w:numPr>
+      </w:pPr>
+      <w:r>
+        <w:t>Estudar a propagação da informação da rede.</w:t>
+      </w:r>
+    </w:p>
+    <w:p>
+      <w:pPr>
+        <w:pStyle w:val="PargrafodaLista"/>
+        <w:numPr>
+          <w:ilvl w:val="0"/>
+          <w:numId w:val="19"/>
+        </w:numPr>
+      </w:pPr>
+      <w:r>
+        <w:t xml:space="preserve">Construir </w:t>
+      </w:r>
+      <w:proofErr w:type="gramStart"/>
+      <w:r>
+        <w:t>um data</w:t>
+      </w:r>
+      <w:proofErr w:type="gramEnd"/>
+      <w:r>
+        <w:t xml:space="preserve"> set de comida portuguesa com </w:t>
+      </w:r>
+      <w:r>
+        <w:t>imagens do Instagram</w:t>
+      </w:r>
+    </w:p>
+    <w:p>
+      <w:pPr>
+        <w:pStyle w:val="Ttulo2"/>
       </w:pPr>
       <w:r>
         <w:t>Requisitos Funcionais</w:t>
       </w:r>
     </w:p>
-    <w:p>
-      <w:pPr>
-        <w:pStyle w:val="ListParagraph"/>
+    <w:p/>
+    <w:p>
+      <w:pPr>
+        <w:pStyle w:val="PargrafodaLista"/>
         <w:numPr>
           <w:ilvl w:val="0"/>
           <w:numId w:val="15"/>
         </w:numPr>
-        <w:jc w:val="both"/>
       </w:pPr>
       <w:r>
         <w:rPr>
@@ -465,12 +341,11 @@
     </w:p>
     <w:p>
       <w:pPr>
-        <w:pStyle w:val="ListParagraph"/>
+        <w:pStyle w:val="PargrafodaLista"/>
         <w:numPr>
           <w:ilvl w:val="0"/>
           <w:numId w:val="15"/>
         </w:numPr>
-        <w:jc w:val="both"/>
       </w:pPr>
       <w:r>
         <w:rPr>
@@ -478,30 +353,25 @@
         </w:rPr>
         <w:t xml:space="preserve">Sistema </w:t>
       </w:r>
+      <w:proofErr w:type="spellStart"/>
       <w:r>
         <w:rPr>
           <w:b/>
         </w:rPr>
-        <w:t>c</w:t>
-      </w:r>
-      <w:r>
-        <w:rPr>
-          <w:b/>
-        </w:rPr>
-        <w:t>ustomizável</w:t>
-      </w:r>
+        <w:t>Customizável</w:t>
+      </w:r>
+      <w:proofErr w:type="spellEnd"/>
       <w:r>
         <w:t xml:space="preserve"> - O sistema deve puder ser modificado para poder operar sobre um conjunto de políticas</w:t>
       </w:r>
     </w:p>
     <w:p>
       <w:pPr>
-        <w:pStyle w:val="ListParagraph"/>
+        <w:pStyle w:val="PargrafodaLista"/>
         <w:numPr>
           <w:ilvl w:val="0"/>
           <w:numId w:val="15"/>
         </w:numPr>
-        <w:jc w:val="both"/>
       </w:pPr>
       <w:r>
         <w:rPr>
@@ -515,12 +385,11 @@
     </w:p>
     <w:p>
       <w:pPr>
-        <w:pStyle w:val="ListParagraph"/>
+        <w:pStyle w:val="PargrafodaLista"/>
         <w:numPr>
           <w:ilvl w:val="0"/>
           <w:numId w:val="15"/>
         </w:numPr>
-        <w:jc w:val="both"/>
       </w:pPr>
       <w:r>
         <w:rPr>
@@ -529,21 +398,25 @@
         <w:t>Ferramentas de visualização</w:t>
       </w:r>
       <w:r>
-        <w:t xml:space="preserve"> - A interface web dever possuir ferramentas para pesquisar e filtrar partes da rede que possam ser do interesse para quem a está a investigar. </w:t>
-      </w:r>
-    </w:p>
-    <w:p>
-      <w:pPr>
-        <w:pStyle w:val="Heading2"/>
+        <w:t xml:space="preserve"> - A interface web dever possuir ferramentas para </w:t>
+      </w:r>
+      <w:r>
+        <w:t>pesquisar</w:t>
+      </w:r>
+      <w:r>
+        <w:t xml:space="preserve"> e filtrar partes da rede que possam ser do interesse para quem a está a investigar. </w:t>
+      </w:r>
+    </w:p>
+    <w:p>
+      <w:pPr>
+        <w:pStyle w:val="Ttulo2"/>
       </w:pPr>
       <w:r>
         <w:t>Requisitos Não Funcionais</w:t>
       </w:r>
     </w:p>
-    <w:p>
-      <w:pPr>
-        <w:jc w:val="both"/>
-      </w:pPr>
+    <w:p/>
+    <w:p>
       <w:r>
         <w:t xml:space="preserve">A lista a seguir </w:t>
       </w:r>
@@ -553,12 +426,11 @@
     </w:p>
     <w:p>
       <w:pPr>
-        <w:pStyle w:val="ListParagraph"/>
+        <w:pStyle w:val="PargrafodaLista"/>
         <w:numPr>
           <w:ilvl w:val="0"/>
           <w:numId w:val="11"/>
         </w:numPr>
-        <w:jc w:val="both"/>
       </w:pPr>
       <w:r>
         <w:rPr>
@@ -575,12 +447,11 @@
     </w:p>
     <w:p>
       <w:pPr>
-        <w:pStyle w:val="ListParagraph"/>
+        <w:pStyle w:val="PargrafodaLista"/>
         <w:numPr>
           <w:ilvl w:val="0"/>
           <w:numId w:val="11"/>
         </w:numPr>
-        <w:jc w:val="both"/>
       </w:pPr>
       <w:r>
         <w:rPr>
@@ -600,12 +471,11 @@
     </w:p>
     <w:p>
       <w:pPr>
-        <w:pStyle w:val="ListParagraph"/>
+        <w:pStyle w:val="PargrafodaLista"/>
         <w:numPr>
           <w:ilvl w:val="0"/>
           <w:numId w:val="11"/>
         </w:numPr>
-        <w:jc w:val="both"/>
       </w:pPr>
       <w:r>
         <w:rPr>
@@ -614,12 +484,7 @@
         <w:t xml:space="preserve">Escalabilidade </w:t>
       </w:r>
       <w:r>
-        <w:t>– O sistema tem que ser escalável, ou seja, com o aumento da quantidade de informação armaz</w:t>
-      </w:r>
-      <w:bookmarkStart w:id="0" w:name="_GoBack"/>
-      <w:bookmarkEnd w:id="0"/>
-      <w:r>
-        <w:t xml:space="preserve">enada a performance deve-se manter. </w:t>
+        <w:t xml:space="preserve">– O sistema tem que ser escalável, ou seja, com o aumento da quantidade de informação armazenada a performance deve-se manter. </w:t>
       </w:r>
       <w:r>
         <w:rPr>
@@ -636,7 +501,7 @@
     </w:p>
     <w:p>
       <w:pPr>
-        <w:pStyle w:val="Heading1"/>
+        <w:pStyle w:val="Ttulo1"/>
       </w:pPr>
       <w:r>
         <w:lastRenderedPageBreak/>
@@ -645,7 +510,7 @@
     </w:p>
     <w:p>
       <w:pPr>
-        <w:pStyle w:val="Heading2"/>
+        <w:pStyle w:val="Ttulo2"/>
       </w:pPr>
       <w:r>
         <w:t>Modelo do Domínio</w:t>
@@ -653,7 +518,7 @@
     </w:p>
     <w:p>
       <w:pPr>
-        <w:pStyle w:val="Heading2"/>
+        <w:pStyle w:val="Ttulo2"/>
       </w:pPr>
       <w:r>
         <w:t>Estrutura do Sistema</w:t>
@@ -711,12 +576,13 @@
     <w:p/>
     <w:p>
       <w:pPr>
-        <w:pStyle w:val="Heading2"/>
+        <w:pStyle w:val="Ttulo2"/>
       </w:pPr>
       <w:r>
         <w:t>Tecnologias do Sistema</w:t>
       </w:r>
     </w:p>
+    <w:p/>
     <w:p/>
     <w:sectPr>
       <w:pgSz w:w="11906" w:h="16838"/>
@@ -731,6 +597,119 @@
 <file path=word/numbering.xml><?xml version="1.0" encoding="utf-8"?>
 <w:numbering xmlns:wpc="http://schemas.microsoft.com/office/word/2010/wordprocessingCanvas" xmlns:cx="http://schemas.microsoft.com/office/drawing/2014/chartex" xmlns:cx1="http://schemas.microsoft.com/office/drawing/2015/9/8/chartex" xmlns:cx2="http://schemas.microsoft.com/office/drawing/2015/10/21/chartex" xmlns:cx3="http://schemas.microsoft.com/office/drawing/2016/5/9/chartex" xmlns:cx4="http://schemas.microsoft.com/office/drawing/2016/5/10/chartex" xmlns:cx5="http://schemas.microsoft.com/office/drawing/2016/5/11/chartex" xmlns:cx6="http://schemas.microsoft.com/office/drawing/2016/5/12/chartex" xmlns:cx7="http://schemas.microsoft.com/office/drawing/2016/5/13/chartex" xmlns:cx8="http://schemas.microsoft.com/office/drawing/2016/5/14/chartex" xmlns:mc="http://schemas.openxmlformats.org/markup-compatibility/2006" xmlns:aink="http://schemas.microsoft.com/office/drawing/2016/ink" xmlns:am3d="http://schemas.microsoft.com/office/drawing/2017/model3d" xmlns:o="urn:schemas-microsoft-com:office:office" xmlns:r="http://schemas.openxmlformats.org/officeDocument/2006/relationships" xmlns:m="http://schemas.openxmlformats.org/officeDocument/2006/math" xmlns:v="urn:schemas-microsoft-com:vml" xmlns:wp14="http://schemas.microsoft.com/office/word/2010/wordprocessingDrawing" xmlns:wp="http://schemas.openxmlformats.org/drawingml/2006/wordprocessingDrawing" xmlns:w10="urn:schemas-microsoft-com:office:word" xmlns:w="http://schemas.openxmlformats.org/wordprocessingml/2006/main" xmlns:w14="http://schemas.microsoft.com/office/word/2010/wordml" xmlns:w15="http://schemas.microsoft.com/office/word/2012/wordml" xmlns:w16cid="http://schemas.microsoft.com/office/word/2016/wordml/cid" xmlns:w16se="http://schemas.microsoft.com/office/word/2015/wordml/symex" xmlns:wpg="http://schemas.microsoft.com/office/word/2010/wordprocessingGroup" xmlns:wpi="http://schemas.microsoft.com/office/word/2010/wordprocessingInk" xmlns:wne="http://schemas.microsoft.com/office/word/2006/wordml" xmlns:wps="http://schemas.microsoft.com/office/word/2010/wordprocessingShape" mc:Ignorable="w14 w15 w16se w16cid wp14">
   <w:abstractNum w:abstractNumId="0" w15:restartNumberingAfterBreak="0">
+    <w:nsid w:val="03795F15"/>
+    <w:multiLevelType w:val="hybridMultilevel"/>
+    <w:tmpl w:val="FE2EF704"/>
+    <w:lvl w:ilvl="0" w:tplc="08160001">
+      <w:start w:val="1"/>
+      <w:numFmt w:val="bullet"/>
+      <w:lvlText w:val=""/>
+      <w:lvlJc w:val="left"/>
+      <w:pPr>
+        <w:ind w:left="720" w:hanging="360"/>
+      </w:pPr>
+      <w:rPr>
+        <w:rFonts w:ascii="Symbol" w:hAnsi="Symbol" w:hint="default"/>
+      </w:rPr>
+    </w:lvl>
+    <w:lvl w:ilvl="1" w:tplc="08160003" w:tentative="1">
+      <w:start w:val="1"/>
+      <w:numFmt w:val="bullet"/>
+      <w:lvlText w:val="o"/>
+      <w:lvlJc w:val="left"/>
+      <w:pPr>
+        <w:ind w:left="1440" w:hanging="360"/>
+      </w:pPr>
+      <w:rPr>
+        <w:rFonts w:ascii="Courier New" w:hAnsi="Courier New" w:cs="Courier New" w:hint="default"/>
+      </w:rPr>
+    </w:lvl>
+    <w:lvl w:ilvl="2" w:tplc="08160005" w:tentative="1">
+      <w:start w:val="1"/>
+      <w:numFmt w:val="bullet"/>
+      <w:lvlText w:val=""/>
+      <w:lvlJc w:val="left"/>
+      <w:pPr>
+        <w:ind w:left="2160" w:hanging="360"/>
+      </w:pPr>
+      <w:rPr>
+        <w:rFonts w:ascii="Wingdings" w:hAnsi="Wingdings" w:hint="default"/>
+      </w:rPr>
+    </w:lvl>
+    <w:lvl w:ilvl="3" w:tplc="08160001" w:tentative="1">
+      <w:start w:val="1"/>
+      <w:numFmt w:val="bullet"/>
+      <w:lvlText w:val=""/>
+      <w:lvlJc w:val="left"/>
+      <w:pPr>
+        <w:ind w:left="2880" w:hanging="360"/>
+      </w:pPr>
+      <w:rPr>
+        <w:rFonts w:ascii="Symbol" w:hAnsi="Symbol" w:hint="default"/>
+      </w:rPr>
+    </w:lvl>
+    <w:lvl w:ilvl="4" w:tplc="08160003" w:tentative="1">
+      <w:start w:val="1"/>
+      <w:numFmt w:val="bullet"/>
+      <w:lvlText w:val="o"/>
+      <w:lvlJc w:val="left"/>
+      <w:pPr>
+        <w:ind w:left="3600" w:hanging="360"/>
+      </w:pPr>
+      <w:rPr>
+        <w:rFonts w:ascii="Courier New" w:hAnsi="Courier New" w:cs="Courier New" w:hint="default"/>
+      </w:rPr>
+    </w:lvl>
+    <w:lvl w:ilvl="5" w:tplc="08160005" w:tentative="1">
+      <w:start w:val="1"/>
+      <w:numFmt w:val="bullet"/>
+      <w:lvlText w:val=""/>
+      <w:lvlJc w:val="left"/>
+      <w:pPr>
+        <w:ind w:left="4320" w:hanging="360"/>
+      </w:pPr>
+      <w:rPr>
+        <w:rFonts w:ascii="Wingdings" w:hAnsi="Wingdings" w:hint="default"/>
+      </w:rPr>
+    </w:lvl>
+    <w:lvl w:ilvl="6" w:tplc="08160001" w:tentative="1">
+      <w:start w:val="1"/>
+      <w:numFmt w:val="bullet"/>
+      <w:lvlText w:val=""/>
+      <w:lvlJc w:val="left"/>
+      <w:pPr>
+        <w:ind w:left="5040" w:hanging="360"/>
+      </w:pPr>
+      <w:rPr>
+        <w:rFonts w:ascii="Symbol" w:hAnsi="Symbol" w:hint="default"/>
+      </w:rPr>
+    </w:lvl>
+    <w:lvl w:ilvl="7" w:tplc="08160003" w:tentative="1">
+      <w:start w:val="1"/>
+      <w:numFmt w:val="bullet"/>
+      <w:lvlText w:val="o"/>
+      <w:lvlJc w:val="left"/>
+      <w:pPr>
+        <w:ind w:left="5760" w:hanging="360"/>
+      </w:pPr>
+      <w:rPr>
+        <w:rFonts w:ascii="Courier New" w:hAnsi="Courier New" w:cs="Courier New" w:hint="default"/>
+      </w:rPr>
+    </w:lvl>
+    <w:lvl w:ilvl="8" w:tplc="08160005" w:tentative="1">
+      <w:start w:val="1"/>
+      <w:numFmt w:val="bullet"/>
+      <w:lvlText w:val=""/>
+      <w:lvlJc w:val="left"/>
+      <w:pPr>
+        <w:ind w:left="6480" w:hanging="360"/>
+      </w:pPr>
+      <w:rPr>
+        <w:rFonts w:ascii="Wingdings" w:hAnsi="Wingdings" w:hint="default"/>
+      </w:rPr>
+    </w:lvl>
+  </w:abstractNum>
+  <w:abstractNum w:abstractNumId="1" w15:restartNumberingAfterBreak="0">
     <w:nsid w:val="08420BAC"/>
     <w:multiLevelType w:val="hybridMultilevel"/>
     <w:tmpl w:val="DD38336C"/>
@@ -843,7 +822,7 @@
       </w:rPr>
     </w:lvl>
   </w:abstractNum>
-  <w:abstractNum w:abstractNumId="1" w15:restartNumberingAfterBreak="0">
+  <w:abstractNum w:abstractNumId="2" w15:restartNumberingAfterBreak="0">
     <w:nsid w:val="11D60450"/>
     <w:multiLevelType w:val="hybridMultilevel"/>
     <w:tmpl w:val="32FC7456"/>
@@ -956,14 +935,14 @@
       </w:rPr>
     </w:lvl>
   </w:abstractNum>
-  <w:abstractNum w:abstractNumId="2" w15:restartNumberingAfterBreak="0">
+  <w:abstractNum w:abstractNumId="3" w15:restartNumberingAfterBreak="0">
     <w:nsid w:val="1482775B"/>
     <w:multiLevelType w:val="multilevel"/>
     <w:tmpl w:val="D4CAF34A"/>
     <w:lvl w:ilvl="0">
       <w:start w:val="1"/>
       <w:numFmt w:val="decimal"/>
-      <w:pStyle w:val="Heading1"/>
+      <w:pStyle w:val="Ttulo1"/>
       <w:lvlText w:val="%1"/>
       <w:lvlJc w:val="left"/>
       <w:pPr>
@@ -973,7 +952,7 @@
     <w:lvl w:ilvl="1">
       <w:start w:val="1"/>
       <w:numFmt w:val="decimal"/>
-      <w:pStyle w:val="Heading2"/>
+      <w:pStyle w:val="Ttulo2"/>
       <w:lvlText w:val="%1.%2"/>
       <w:lvlJc w:val="left"/>
       <w:pPr>
@@ -983,7 +962,7 @@
     <w:lvl w:ilvl="2">
       <w:start w:val="1"/>
       <w:numFmt w:val="decimal"/>
-      <w:pStyle w:val="Heading3"/>
+      <w:pStyle w:val="Ttulo3"/>
       <w:lvlText w:val="%1.%2.%3"/>
       <w:lvlJc w:val="left"/>
       <w:pPr>
@@ -993,7 +972,7 @@
     <w:lvl w:ilvl="3">
       <w:start w:val="1"/>
       <w:numFmt w:val="decimal"/>
-      <w:pStyle w:val="Heading4"/>
+      <w:pStyle w:val="Ttulo4"/>
       <w:lvlText w:val="%1.%2.%3.%4"/>
       <w:lvlJc w:val="left"/>
       <w:pPr>
@@ -1003,7 +982,7 @@
     <w:lvl w:ilvl="4">
       <w:start w:val="1"/>
       <w:numFmt w:val="decimal"/>
-      <w:pStyle w:val="Heading5"/>
+      <w:pStyle w:val="Ttulo5"/>
       <w:lvlText w:val="%1.%2.%3.%4.%5"/>
       <w:lvlJc w:val="left"/>
       <w:pPr>
@@ -1013,7 +992,7 @@
     <w:lvl w:ilvl="5">
       <w:start w:val="1"/>
       <w:numFmt w:val="decimal"/>
-      <w:pStyle w:val="Heading6"/>
+      <w:pStyle w:val="Ttulo6"/>
       <w:lvlText w:val="%1.%2.%3.%4.%5.%6"/>
       <w:lvlJc w:val="left"/>
       <w:pPr>
@@ -1023,7 +1002,7 @@
     <w:lvl w:ilvl="6">
       <w:start w:val="1"/>
       <w:numFmt w:val="decimal"/>
-      <w:pStyle w:val="Heading7"/>
+      <w:pStyle w:val="Ttulo7"/>
       <w:lvlText w:val="%1.%2.%3.%4.%5.%6.%7"/>
       <w:lvlJc w:val="left"/>
       <w:pPr>
@@ -1033,7 +1012,7 @@
     <w:lvl w:ilvl="7">
       <w:start w:val="1"/>
       <w:numFmt w:val="decimal"/>
-      <w:pStyle w:val="Heading8"/>
+      <w:pStyle w:val="Ttulo8"/>
       <w:lvlText w:val="%1.%2.%3.%4.%5.%6.%7.%8"/>
       <w:lvlJc w:val="left"/>
       <w:pPr>
@@ -1043,7 +1022,7 @@
     <w:lvl w:ilvl="8">
       <w:start w:val="1"/>
       <w:numFmt w:val="decimal"/>
-      <w:pStyle w:val="Heading9"/>
+      <w:pStyle w:val="Ttulo9"/>
       <w:lvlText w:val="%1.%2.%3.%4.%5.%6.%7.%8.%9"/>
       <w:lvlJc w:val="left"/>
       <w:pPr>
@@ -1051,7 +1030,7 @@
       </w:pPr>
     </w:lvl>
   </w:abstractNum>
-  <w:abstractNum w:abstractNumId="3" w15:restartNumberingAfterBreak="0">
+  <w:abstractNum w:abstractNumId="4" w15:restartNumberingAfterBreak="0">
     <w:nsid w:val="18D97FD5"/>
     <w:multiLevelType w:val="hybridMultilevel"/>
     <w:tmpl w:val="A07650C4"/>
@@ -1164,7 +1143,120 @@
       </w:rPr>
     </w:lvl>
   </w:abstractNum>
-  <w:abstractNum w:abstractNumId="4" w15:restartNumberingAfterBreak="0">
+  <w:abstractNum w:abstractNumId="5" w15:restartNumberingAfterBreak="0">
+    <w:nsid w:val="213D5DB1"/>
+    <w:multiLevelType w:val="hybridMultilevel"/>
+    <w:tmpl w:val="269A3F86"/>
+    <w:lvl w:ilvl="0" w:tplc="08160001">
+      <w:start w:val="1"/>
+      <w:numFmt w:val="bullet"/>
+      <w:lvlText w:val=""/>
+      <w:lvlJc w:val="left"/>
+      <w:pPr>
+        <w:ind w:left="720" w:hanging="360"/>
+      </w:pPr>
+      <w:rPr>
+        <w:rFonts w:ascii="Symbol" w:hAnsi="Symbol" w:hint="default"/>
+      </w:rPr>
+    </w:lvl>
+    <w:lvl w:ilvl="1" w:tplc="08160003" w:tentative="1">
+      <w:start w:val="1"/>
+      <w:numFmt w:val="bullet"/>
+      <w:lvlText w:val="o"/>
+      <w:lvlJc w:val="left"/>
+      <w:pPr>
+        <w:ind w:left="1440" w:hanging="360"/>
+      </w:pPr>
+      <w:rPr>
+        <w:rFonts w:ascii="Courier New" w:hAnsi="Courier New" w:cs="Courier New" w:hint="default"/>
+      </w:rPr>
+    </w:lvl>
+    <w:lvl w:ilvl="2" w:tplc="08160005" w:tentative="1">
+      <w:start w:val="1"/>
+      <w:numFmt w:val="bullet"/>
+      <w:lvlText w:val=""/>
+      <w:lvlJc w:val="left"/>
+      <w:pPr>
+        <w:ind w:left="2160" w:hanging="360"/>
+      </w:pPr>
+      <w:rPr>
+        <w:rFonts w:ascii="Wingdings" w:hAnsi="Wingdings" w:hint="default"/>
+      </w:rPr>
+    </w:lvl>
+    <w:lvl w:ilvl="3" w:tplc="08160001" w:tentative="1">
+      <w:start w:val="1"/>
+      <w:numFmt w:val="bullet"/>
+      <w:lvlText w:val=""/>
+      <w:lvlJc w:val="left"/>
+      <w:pPr>
+        <w:ind w:left="2880" w:hanging="360"/>
+      </w:pPr>
+      <w:rPr>
+        <w:rFonts w:ascii="Symbol" w:hAnsi="Symbol" w:hint="default"/>
+      </w:rPr>
+    </w:lvl>
+    <w:lvl w:ilvl="4" w:tplc="08160003" w:tentative="1">
+      <w:start w:val="1"/>
+      <w:numFmt w:val="bullet"/>
+      <w:lvlText w:val="o"/>
+      <w:lvlJc w:val="left"/>
+      <w:pPr>
+        <w:ind w:left="3600" w:hanging="360"/>
+      </w:pPr>
+      <w:rPr>
+        <w:rFonts w:ascii="Courier New" w:hAnsi="Courier New" w:cs="Courier New" w:hint="default"/>
+      </w:rPr>
+    </w:lvl>
+    <w:lvl w:ilvl="5" w:tplc="08160005" w:tentative="1">
+      <w:start w:val="1"/>
+      <w:numFmt w:val="bullet"/>
+      <w:lvlText w:val=""/>
+      <w:lvlJc w:val="left"/>
+      <w:pPr>
+        <w:ind w:left="4320" w:hanging="360"/>
+      </w:pPr>
+      <w:rPr>
+        <w:rFonts w:ascii="Wingdings" w:hAnsi="Wingdings" w:hint="default"/>
+      </w:rPr>
+    </w:lvl>
+    <w:lvl w:ilvl="6" w:tplc="08160001" w:tentative="1">
+      <w:start w:val="1"/>
+      <w:numFmt w:val="bullet"/>
+      <w:lvlText w:val=""/>
+      <w:lvlJc w:val="left"/>
+      <w:pPr>
+        <w:ind w:left="5040" w:hanging="360"/>
+      </w:pPr>
+      <w:rPr>
+        <w:rFonts w:ascii="Symbol" w:hAnsi="Symbol" w:hint="default"/>
+      </w:rPr>
+    </w:lvl>
+    <w:lvl w:ilvl="7" w:tplc="08160003" w:tentative="1">
+      <w:start w:val="1"/>
+      <w:numFmt w:val="bullet"/>
+      <w:lvlText w:val="o"/>
+      <w:lvlJc w:val="left"/>
+      <w:pPr>
+        <w:ind w:left="5760" w:hanging="360"/>
+      </w:pPr>
+      <w:rPr>
+        <w:rFonts w:ascii="Courier New" w:hAnsi="Courier New" w:cs="Courier New" w:hint="default"/>
+      </w:rPr>
+    </w:lvl>
+    <w:lvl w:ilvl="8" w:tplc="08160005" w:tentative="1">
+      <w:start w:val="1"/>
+      <w:numFmt w:val="bullet"/>
+      <w:lvlText w:val=""/>
+      <w:lvlJc w:val="left"/>
+      <w:pPr>
+        <w:ind w:left="6480" w:hanging="360"/>
+      </w:pPr>
+      <w:rPr>
+        <w:rFonts w:ascii="Wingdings" w:hAnsi="Wingdings" w:hint="default"/>
+      </w:rPr>
+    </w:lvl>
+  </w:abstractNum>
+  <w:abstractNum w:abstractNumId="6" w15:restartNumberingAfterBreak="0">
     <w:nsid w:val="2D50056E"/>
     <w:multiLevelType w:val="hybridMultilevel"/>
     <w:tmpl w:val="CBD2E1BA"/>
@@ -1277,7 +1369,7 @@
       </w:rPr>
     </w:lvl>
   </w:abstractNum>
-  <w:abstractNum w:abstractNumId="5" w15:restartNumberingAfterBreak="0">
+  <w:abstractNum w:abstractNumId="7" w15:restartNumberingAfterBreak="0">
     <w:nsid w:val="35D62352"/>
     <w:multiLevelType w:val="hybridMultilevel"/>
     <w:tmpl w:val="5BAC6112"/>
@@ -1390,50 +1482,288 @@
       </w:rPr>
     </w:lvl>
   </w:abstractNum>
+  <w:abstractNum w:abstractNumId="8" w15:restartNumberingAfterBreak="0">
+    <w:nsid w:val="3B9F74B9"/>
+    <w:multiLevelType w:val="hybridMultilevel"/>
+    <w:tmpl w:val="6674011E"/>
+    <w:lvl w:ilvl="0" w:tplc="08160001">
+      <w:start w:val="1"/>
+      <w:numFmt w:val="bullet"/>
+      <w:lvlText w:val=""/>
+      <w:lvlJc w:val="left"/>
+      <w:pPr>
+        <w:ind w:left="720" w:hanging="360"/>
+      </w:pPr>
+      <w:rPr>
+        <w:rFonts w:ascii="Symbol" w:hAnsi="Symbol" w:hint="default"/>
+      </w:rPr>
+    </w:lvl>
+    <w:lvl w:ilvl="1" w:tplc="08160003" w:tentative="1">
+      <w:start w:val="1"/>
+      <w:numFmt w:val="bullet"/>
+      <w:lvlText w:val="o"/>
+      <w:lvlJc w:val="left"/>
+      <w:pPr>
+        <w:ind w:left="1440" w:hanging="360"/>
+      </w:pPr>
+      <w:rPr>
+        <w:rFonts w:ascii="Courier New" w:hAnsi="Courier New" w:cs="Courier New" w:hint="default"/>
+      </w:rPr>
+    </w:lvl>
+    <w:lvl w:ilvl="2" w:tplc="08160005" w:tentative="1">
+      <w:start w:val="1"/>
+      <w:numFmt w:val="bullet"/>
+      <w:lvlText w:val=""/>
+      <w:lvlJc w:val="left"/>
+      <w:pPr>
+        <w:ind w:left="2160" w:hanging="360"/>
+      </w:pPr>
+      <w:rPr>
+        <w:rFonts w:ascii="Wingdings" w:hAnsi="Wingdings" w:hint="default"/>
+      </w:rPr>
+    </w:lvl>
+    <w:lvl w:ilvl="3" w:tplc="08160001" w:tentative="1">
+      <w:start w:val="1"/>
+      <w:numFmt w:val="bullet"/>
+      <w:lvlText w:val=""/>
+      <w:lvlJc w:val="left"/>
+      <w:pPr>
+        <w:ind w:left="2880" w:hanging="360"/>
+      </w:pPr>
+      <w:rPr>
+        <w:rFonts w:ascii="Symbol" w:hAnsi="Symbol" w:hint="default"/>
+      </w:rPr>
+    </w:lvl>
+    <w:lvl w:ilvl="4" w:tplc="08160003" w:tentative="1">
+      <w:start w:val="1"/>
+      <w:numFmt w:val="bullet"/>
+      <w:lvlText w:val="o"/>
+      <w:lvlJc w:val="left"/>
+      <w:pPr>
+        <w:ind w:left="3600" w:hanging="360"/>
+      </w:pPr>
+      <w:rPr>
+        <w:rFonts w:ascii="Courier New" w:hAnsi="Courier New" w:cs="Courier New" w:hint="default"/>
+      </w:rPr>
+    </w:lvl>
+    <w:lvl w:ilvl="5" w:tplc="08160005" w:tentative="1">
+      <w:start w:val="1"/>
+      <w:numFmt w:val="bullet"/>
+      <w:lvlText w:val=""/>
+      <w:lvlJc w:val="left"/>
+      <w:pPr>
+        <w:ind w:left="4320" w:hanging="360"/>
+      </w:pPr>
+      <w:rPr>
+        <w:rFonts w:ascii="Wingdings" w:hAnsi="Wingdings" w:hint="default"/>
+      </w:rPr>
+    </w:lvl>
+    <w:lvl w:ilvl="6" w:tplc="08160001" w:tentative="1">
+      <w:start w:val="1"/>
+      <w:numFmt w:val="bullet"/>
+      <w:lvlText w:val=""/>
+      <w:lvlJc w:val="left"/>
+      <w:pPr>
+        <w:ind w:left="5040" w:hanging="360"/>
+      </w:pPr>
+      <w:rPr>
+        <w:rFonts w:ascii="Symbol" w:hAnsi="Symbol" w:hint="default"/>
+      </w:rPr>
+    </w:lvl>
+    <w:lvl w:ilvl="7" w:tplc="08160003" w:tentative="1">
+      <w:start w:val="1"/>
+      <w:numFmt w:val="bullet"/>
+      <w:lvlText w:val="o"/>
+      <w:lvlJc w:val="left"/>
+      <w:pPr>
+        <w:ind w:left="5760" w:hanging="360"/>
+      </w:pPr>
+      <w:rPr>
+        <w:rFonts w:ascii="Courier New" w:hAnsi="Courier New" w:cs="Courier New" w:hint="default"/>
+      </w:rPr>
+    </w:lvl>
+    <w:lvl w:ilvl="8" w:tplc="08160005" w:tentative="1">
+      <w:start w:val="1"/>
+      <w:numFmt w:val="bullet"/>
+      <w:lvlText w:val=""/>
+      <w:lvlJc w:val="left"/>
+      <w:pPr>
+        <w:ind w:left="6480" w:hanging="360"/>
+      </w:pPr>
+      <w:rPr>
+        <w:rFonts w:ascii="Wingdings" w:hAnsi="Wingdings" w:hint="default"/>
+      </w:rPr>
+    </w:lvl>
+  </w:abstractNum>
+  <w:abstractNum w:abstractNumId="9" w15:restartNumberingAfterBreak="0">
+    <w:nsid w:val="6A3424A8"/>
+    <w:multiLevelType w:val="hybridMultilevel"/>
+    <w:tmpl w:val="E3B06276"/>
+    <w:lvl w:ilvl="0" w:tplc="08160001">
+      <w:start w:val="1"/>
+      <w:numFmt w:val="bullet"/>
+      <w:lvlText w:val=""/>
+      <w:lvlJc w:val="left"/>
+      <w:pPr>
+        <w:ind w:left="720" w:hanging="360"/>
+      </w:pPr>
+      <w:rPr>
+        <w:rFonts w:ascii="Symbol" w:hAnsi="Symbol" w:hint="default"/>
+      </w:rPr>
+    </w:lvl>
+    <w:lvl w:ilvl="1" w:tplc="08160003" w:tentative="1">
+      <w:start w:val="1"/>
+      <w:numFmt w:val="bullet"/>
+      <w:lvlText w:val="o"/>
+      <w:lvlJc w:val="left"/>
+      <w:pPr>
+        <w:ind w:left="1440" w:hanging="360"/>
+      </w:pPr>
+      <w:rPr>
+        <w:rFonts w:ascii="Courier New" w:hAnsi="Courier New" w:cs="Courier New" w:hint="default"/>
+      </w:rPr>
+    </w:lvl>
+    <w:lvl w:ilvl="2" w:tplc="08160005" w:tentative="1">
+      <w:start w:val="1"/>
+      <w:numFmt w:val="bullet"/>
+      <w:lvlText w:val=""/>
+      <w:lvlJc w:val="left"/>
+      <w:pPr>
+        <w:ind w:left="2160" w:hanging="360"/>
+      </w:pPr>
+      <w:rPr>
+        <w:rFonts w:ascii="Wingdings" w:hAnsi="Wingdings" w:hint="default"/>
+      </w:rPr>
+    </w:lvl>
+    <w:lvl w:ilvl="3" w:tplc="08160001" w:tentative="1">
+      <w:start w:val="1"/>
+      <w:numFmt w:val="bullet"/>
+      <w:lvlText w:val=""/>
+      <w:lvlJc w:val="left"/>
+      <w:pPr>
+        <w:ind w:left="2880" w:hanging="360"/>
+      </w:pPr>
+      <w:rPr>
+        <w:rFonts w:ascii="Symbol" w:hAnsi="Symbol" w:hint="default"/>
+      </w:rPr>
+    </w:lvl>
+    <w:lvl w:ilvl="4" w:tplc="08160003" w:tentative="1">
+      <w:start w:val="1"/>
+      <w:numFmt w:val="bullet"/>
+      <w:lvlText w:val="o"/>
+      <w:lvlJc w:val="left"/>
+      <w:pPr>
+        <w:ind w:left="3600" w:hanging="360"/>
+      </w:pPr>
+      <w:rPr>
+        <w:rFonts w:ascii="Courier New" w:hAnsi="Courier New" w:cs="Courier New" w:hint="default"/>
+      </w:rPr>
+    </w:lvl>
+    <w:lvl w:ilvl="5" w:tplc="08160005" w:tentative="1">
+      <w:start w:val="1"/>
+      <w:numFmt w:val="bullet"/>
+      <w:lvlText w:val=""/>
+      <w:lvlJc w:val="left"/>
+      <w:pPr>
+        <w:ind w:left="4320" w:hanging="360"/>
+      </w:pPr>
+      <w:rPr>
+        <w:rFonts w:ascii="Wingdings" w:hAnsi="Wingdings" w:hint="default"/>
+      </w:rPr>
+    </w:lvl>
+    <w:lvl w:ilvl="6" w:tplc="08160001" w:tentative="1">
+      <w:start w:val="1"/>
+      <w:numFmt w:val="bullet"/>
+      <w:lvlText w:val=""/>
+      <w:lvlJc w:val="left"/>
+      <w:pPr>
+        <w:ind w:left="5040" w:hanging="360"/>
+      </w:pPr>
+      <w:rPr>
+        <w:rFonts w:ascii="Symbol" w:hAnsi="Symbol" w:hint="default"/>
+      </w:rPr>
+    </w:lvl>
+    <w:lvl w:ilvl="7" w:tplc="08160003" w:tentative="1">
+      <w:start w:val="1"/>
+      <w:numFmt w:val="bullet"/>
+      <w:lvlText w:val="o"/>
+      <w:lvlJc w:val="left"/>
+      <w:pPr>
+        <w:ind w:left="5760" w:hanging="360"/>
+      </w:pPr>
+      <w:rPr>
+        <w:rFonts w:ascii="Courier New" w:hAnsi="Courier New" w:cs="Courier New" w:hint="default"/>
+      </w:rPr>
+    </w:lvl>
+    <w:lvl w:ilvl="8" w:tplc="08160005" w:tentative="1">
+      <w:start w:val="1"/>
+      <w:numFmt w:val="bullet"/>
+      <w:lvlText w:val=""/>
+      <w:lvlJc w:val="left"/>
+      <w:pPr>
+        <w:ind w:left="6480" w:hanging="360"/>
+      </w:pPr>
+      <w:rPr>
+        <w:rFonts w:ascii="Wingdings" w:hAnsi="Wingdings" w:hint="default"/>
+      </w:rPr>
+    </w:lvl>
+  </w:abstractNum>
   <w:num w:numId="1">
+    <w:abstractNumId w:val="3"/>
+  </w:num>
+  <w:num w:numId="2">
+    <w:abstractNumId w:val="3"/>
+  </w:num>
+  <w:num w:numId="3">
+    <w:abstractNumId w:val="3"/>
+  </w:num>
+  <w:num w:numId="4">
+    <w:abstractNumId w:val="3"/>
+  </w:num>
+  <w:num w:numId="5">
+    <w:abstractNumId w:val="3"/>
+  </w:num>
+  <w:num w:numId="6">
+    <w:abstractNumId w:val="3"/>
+  </w:num>
+  <w:num w:numId="7">
+    <w:abstractNumId w:val="3"/>
+  </w:num>
+  <w:num w:numId="8">
+    <w:abstractNumId w:val="3"/>
+  </w:num>
+  <w:num w:numId="9">
+    <w:abstractNumId w:val="3"/>
+  </w:num>
+  <w:num w:numId="10">
+    <w:abstractNumId w:val="3"/>
+  </w:num>
+  <w:num w:numId="11">
+    <w:abstractNumId w:val="1"/>
+  </w:num>
+  <w:num w:numId="12">
     <w:abstractNumId w:val="2"/>
   </w:num>
-  <w:num w:numId="2">
-    <w:abstractNumId w:val="2"/>
+  <w:num w:numId="13">
+    <w:abstractNumId w:val="4"/>
   </w:num>
-  <w:num w:numId="3">
-    <w:abstractNumId w:val="2"/>
+  <w:num w:numId="14">
+    <w:abstractNumId w:val="6"/>
   </w:num>
-  <w:num w:numId="4">
-    <w:abstractNumId w:val="2"/>
+  <w:num w:numId="15">
+    <w:abstractNumId w:val="7"/>
   </w:num>
-  <w:num w:numId="5">
-    <w:abstractNumId w:val="2"/>
-  </w:num>
-  <w:num w:numId="6">
-    <w:abstractNumId w:val="2"/>
-  </w:num>
-  <w:num w:numId="7">
-    <w:abstractNumId w:val="2"/>
-  </w:num>
-  <w:num w:numId="8">
-    <w:abstractNumId w:val="2"/>
-  </w:num>
-  <w:num w:numId="9">
-    <w:abstractNumId w:val="2"/>
-  </w:num>
-  <w:num w:numId="10">
-    <w:abstractNumId w:val="2"/>
-  </w:num>
-  <w:num w:numId="11">
+  <w:num w:numId="16">
     <w:abstractNumId w:val="0"/>
   </w:num>
-  <w:num w:numId="12">
-    <w:abstractNumId w:val="1"/>
+  <w:num w:numId="17">
+    <w:abstractNumId w:val="8"/>
   </w:num>
-  <w:num w:numId="13">
-    <w:abstractNumId w:val="3"/>
+  <w:num w:numId="18">
+    <w:abstractNumId w:val="5"/>
   </w:num>
-  <w:num w:numId="14">
-    <w:abstractNumId w:val="4"/>
-  </w:num>
-  <w:num w:numId="15">
-    <w:abstractNumId w:val="5"/>
+  <w:num w:numId="19">
+    <w:abstractNumId w:val="9"/>
   </w:num>
 </w:numbering>
 </file>
@@ -1837,11 +2167,11 @@
     <w:qFormat/>
     <w:rsid w:val="00924CCD"/>
   </w:style>
-  <w:style w:type="paragraph" w:styleId="Heading1">
+  <w:style w:type="paragraph" w:styleId="Ttulo1">
     <w:name w:val="heading 1"/>
     <w:basedOn w:val="Normal"/>
     <w:next w:val="Normal"/>
-    <w:link w:val="Heading1Char"/>
+    <w:link w:val="Ttulo1Carter"/>
     <w:uiPriority w:val="9"/>
     <w:qFormat/>
     <w:rsid w:val="00924CCD"/>
@@ -1867,11 +2197,11 @@
       <w:szCs w:val="36"/>
     </w:rPr>
   </w:style>
-  <w:style w:type="paragraph" w:styleId="Heading2">
+  <w:style w:type="paragraph" w:styleId="Ttulo2">
     <w:name w:val="heading 2"/>
     <w:basedOn w:val="Normal"/>
     <w:next w:val="Normal"/>
-    <w:link w:val="Heading2Char"/>
+    <w:link w:val="Ttulo2Carter"/>
     <w:uiPriority w:val="9"/>
     <w:unhideWhenUsed/>
     <w:qFormat/>
@@ -1896,11 +2226,11 @@
       <w:szCs w:val="28"/>
     </w:rPr>
   </w:style>
-  <w:style w:type="paragraph" w:styleId="Heading3">
+  <w:style w:type="paragraph" w:styleId="Ttulo3">
     <w:name w:val="heading 3"/>
     <w:basedOn w:val="Normal"/>
     <w:next w:val="Normal"/>
-    <w:link w:val="Heading3Char"/>
+    <w:link w:val="Ttulo3Carter"/>
     <w:uiPriority w:val="9"/>
     <w:semiHidden/>
     <w:unhideWhenUsed/>
@@ -1923,11 +2253,11 @@
       <w:color w:val="000000" w:themeColor="text1"/>
     </w:rPr>
   </w:style>
-  <w:style w:type="paragraph" w:styleId="Heading4">
+  <w:style w:type="paragraph" w:styleId="Ttulo4">
     <w:name w:val="heading 4"/>
     <w:basedOn w:val="Normal"/>
     <w:next w:val="Normal"/>
-    <w:link w:val="Heading4Char"/>
+    <w:link w:val="Ttulo4Carter"/>
     <w:uiPriority w:val="9"/>
     <w:semiHidden/>
     <w:unhideWhenUsed/>
@@ -1952,11 +2282,11 @@
       <w:color w:val="000000" w:themeColor="text1"/>
     </w:rPr>
   </w:style>
-  <w:style w:type="paragraph" w:styleId="Heading5">
+  <w:style w:type="paragraph" w:styleId="Ttulo5">
     <w:name w:val="heading 5"/>
     <w:basedOn w:val="Normal"/>
     <w:next w:val="Normal"/>
-    <w:link w:val="Heading5Char"/>
+    <w:link w:val="Ttulo5Carter"/>
     <w:uiPriority w:val="9"/>
     <w:semiHidden/>
     <w:unhideWhenUsed/>
@@ -1977,11 +2307,11 @@
       <w:color w:val="323E4F" w:themeColor="text2" w:themeShade="BF"/>
     </w:rPr>
   </w:style>
-  <w:style w:type="paragraph" w:styleId="Heading6">
+  <w:style w:type="paragraph" w:styleId="Ttulo6">
     <w:name w:val="heading 6"/>
     <w:basedOn w:val="Normal"/>
     <w:next w:val="Normal"/>
-    <w:link w:val="Heading6Char"/>
+    <w:link w:val="Ttulo6Carter"/>
     <w:uiPriority w:val="9"/>
     <w:semiHidden/>
     <w:unhideWhenUsed/>
@@ -2004,11 +2334,11 @@
       <w:color w:val="323E4F" w:themeColor="text2" w:themeShade="BF"/>
     </w:rPr>
   </w:style>
-  <w:style w:type="paragraph" w:styleId="Heading7">
+  <w:style w:type="paragraph" w:styleId="Ttulo7">
     <w:name w:val="heading 7"/>
     <w:basedOn w:val="Normal"/>
     <w:next w:val="Normal"/>
-    <w:link w:val="Heading7Char"/>
+    <w:link w:val="Ttulo7Carter"/>
     <w:uiPriority w:val="9"/>
     <w:semiHidden/>
     <w:unhideWhenUsed/>
@@ -2031,11 +2361,11 @@
       <w:color w:val="404040" w:themeColor="text1" w:themeTint="BF"/>
     </w:rPr>
   </w:style>
-  <w:style w:type="paragraph" w:styleId="Heading8">
+  <w:style w:type="paragraph" w:styleId="Ttulo8">
     <w:name w:val="heading 8"/>
     <w:basedOn w:val="Normal"/>
     <w:next w:val="Normal"/>
-    <w:link w:val="Heading8Char"/>
+    <w:link w:val="Ttulo8Carter"/>
     <w:uiPriority w:val="9"/>
     <w:semiHidden/>
     <w:unhideWhenUsed/>
@@ -2058,11 +2388,11 @@
       <w:szCs w:val="20"/>
     </w:rPr>
   </w:style>
-  <w:style w:type="paragraph" w:styleId="Heading9">
+  <w:style w:type="paragraph" w:styleId="Ttulo9">
     <w:name w:val="heading 9"/>
     <w:basedOn w:val="Normal"/>
     <w:next w:val="Normal"/>
-    <w:link w:val="Heading9Char"/>
+    <w:link w:val="Ttulo9Carter"/>
     <w:uiPriority w:val="9"/>
     <w:semiHidden/>
     <w:unhideWhenUsed/>
@@ -2087,13 +2417,13 @@
       <w:szCs w:val="20"/>
     </w:rPr>
   </w:style>
-  <w:style w:type="character" w:default="1" w:styleId="DefaultParagraphFont">
+  <w:style w:type="character" w:default="1" w:styleId="Tipodeletrapredefinidodopargrafo">
     <w:name w:val="Default Paragraph Font"/>
     <w:uiPriority w:val="1"/>
     <w:semiHidden/>
     <w:unhideWhenUsed/>
   </w:style>
-  <w:style w:type="table" w:default="1" w:styleId="TableNormal">
+  <w:style w:type="table" w:default="1" w:styleId="Tabelanormal">
     <w:name w:val="Normal Table"/>
     <w:uiPriority w:val="99"/>
     <w:semiHidden/>
@@ -2108,17 +2438,17 @@
       </w:tblCellMar>
     </w:tblPr>
   </w:style>
-  <w:style w:type="numbering" w:default="1" w:styleId="NoList">
+  <w:style w:type="numbering" w:default="1" w:styleId="Semlista">
     <w:name w:val="No List"/>
     <w:uiPriority w:val="99"/>
     <w:semiHidden/>
     <w:unhideWhenUsed/>
   </w:style>
-  <w:style w:type="paragraph" w:styleId="Title">
+  <w:style w:type="paragraph" w:styleId="Ttulo">
     <w:name w:val="Title"/>
     <w:basedOn w:val="Normal"/>
     <w:next w:val="Normal"/>
-    <w:link w:val="TitleChar"/>
+    <w:link w:val="TtuloCarter"/>
     <w:uiPriority w:val="10"/>
     <w:qFormat/>
     <w:rsid w:val="00924CCD"/>
@@ -2133,10 +2463,10 @@
       <w:szCs w:val="56"/>
     </w:rPr>
   </w:style>
-  <w:style w:type="character" w:customStyle="1" w:styleId="TitleChar">
-    <w:name w:val="Title Char"/>
-    <w:basedOn w:val="DefaultParagraphFont"/>
-    <w:link w:val="Title"/>
+  <w:style w:type="character" w:customStyle="1" w:styleId="TtuloCarter">
+    <w:name w:val="Título Caráter"/>
+    <w:basedOn w:val="Tipodeletrapredefinidodopargrafo"/>
+    <w:link w:val="Ttulo"/>
     <w:uiPriority w:val="10"/>
     <w:rsid w:val="00924CCD"/>
     <w:rPr>
@@ -2146,10 +2476,10 @@
       <w:szCs w:val="56"/>
     </w:rPr>
   </w:style>
-  <w:style w:type="character" w:customStyle="1" w:styleId="Heading2Char">
-    <w:name w:val="Heading 2 Char"/>
-    <w:basedOn w:val="DefaultParagraphFont"/>
-    <w:link w:val="Heading2"/>
+  <w:style w:type="character" w:customStyle="1" w:styleId="Ttulo2Carter">
+    <w:name w:val="Título 2 Caráter"/>
+    <w:basedOn w:val="Tipodeletrapredefinidodopargrafo"/>
+    <w:link w:val="Ttulo2"/>
     <w:uiPriority w:val="9"/>
     <w:rsid w:val="00924CCD"/>
     <w:rPr>
@@ -2162,10 +2492,10 @@
       <w:szCs w:val="28"/>
     </w:rPr>
   </w:style>
-  <w:style w:type="character" w:customStyle="1" w:styleId="Heading1Char">
-    <w:name w:val="Heading 1 Char"/>
-    <w:basedOn w:val="DefaultParagraphFont"/>
-    <w:link w:val="Heading1"/>
+  <w:style w:type="character" w:customStyle="1" w:styleId="Ttulo1Carter">
+    <w:name w:val="Título 1 Caráter"/>
+    <w:basedOn w:val="Tipodeletrapredefinidodopargrafo"/>
+    <w:link w:val="Ttulo1"/>
     <w:uiPriority w:val="9"/>
     <w:rsid w:val="00924CCD"/>
     <w:rPr>
@@ -2178,10 +2508,10 @@
       <w:szCs w:val="36"/>
     </w:rPr>
   </w:style>
-  <w:style w:type="character" w:customStyle="1" w:styleId="Heading3Char">
-    <w:name w:val="Heading 3 Char"/>
-    <w:basedOn w:val="DefaultParagraphFont"/>
-    <w:link w:val="Heading3"/>
+  <w:style w:type="character" w:customStyle="1" w:styleId="Ttulo3Carter">
+    <w:name w:val="Título 3 Caráter"/>
+    <w:basedOn w:val="Tipodeletrapredefinidodopargrafo"/>
+    <w:link w:val="Ttulo3"/>
     <w:uiPriority w:val="9"/>
     <w:semiHidden/>
     <w:rsid w:val="00924CCD"/>
@@ -2192,10 +2522,10 @@
       <w:color w:val="000000" w:themeColor="text1"/>
     </w:rPr>
   </w:style>
-  <w:style w:type="character" w:customStyle="1" w:styleId="Heading4Char">
-    <w:name w:val="Heading 4 Char"/>
-    <w:basedOn w:val="DefaultParagraphFont"/>
-    <w:link w:val="Heading4"/>
+  <w:style w:type="character" w:customStyle="1" w:styleId="Ttulo4Carter">
+    <w:name w:val="Título 4 Caráter"/>
+    <w:basedOn w:val="Tipodeletrapredefinidodopargrafo"/>
+    <w:link w:val="Ttulo4"/>
     <w:uiPriority w:val="9"/>
     <w:semiHidden/>
     <w:rsid w:val="00924CCD"/>
@@ -2208,10 +2538,10 @@
       <w:color w:val="000000" w:themeColor="text1"/>
     </w:rPr>
   </w:style>
-  <w:style w:type="character" w:customStyle="1" w:styleId="Heading5Char">
-    <w:name w:val="Heading 5 Char"/>
-    <w:basedOn w:val="DefaultParagraphFont"/>
-    <w:link w:val="Heading5"/>
+  <w:style w:type="character" w:customStyle="1" w:styleId="Ttulo5Carter">
+    <w:name w:val="Título 5 Caráter"/>
+    <w:basedOn w:val="Tipodeletrapredefinidodopargrafo"/>
+    <w:link w:val="Ttulo5"/>
     <w:uiPriority w:val="9"/>
     <w:semiHidden/>
     <w:rsid w:val="00924CCD"/>
@@ -2220,10 +2550,10 @@
       <w:color w:val="323E4F" w:themeColor="text2" w:themeShade="BF"/>
     </w:rPr>
   </w:style>
-  <w:style w:type="character" w:customStyle="1" w:styleId="Heading6Char">
-    <w:name w:val="Heading 6 Char"/>
-    <w:basedOn w:val="DefaultParagraphFont"/>
-    <w:link w:val="Heading6"/>
+  <w:style w:type="character" w:customStyle="1" w:styleId="Ttulo6Carter">
+    <w:name w:val="Título 6 Caráter"/>
+    <w:basedOn w:val="Tipodeletrapredefinidodopargrafo"/>
+    <w:link w:val="Ttulo6"/>
     <w:uiPriority w:val="9"/>
     <w:semiHidden/>
     <w:rsid w:val="00924CCD"/>
@@ -2234,10 +2564,10 @@
       <w:color w:val="323E4F" w:themeColor="text2" w:themeShade="BF"/>
     </w:rPr>
   </w:style>
-  <w:style w:type="character" w:customStyle="1" w:styleId="Heading7Char">
-    <w:name w:val="Heading 7 Char"/>
-    <w:basedOn w:val="DefaultParagraphFont"/>
-    <w:link w:val="Heading7"/>
+  <w:style w:type="character" w:customStyle="1" w:styleId="Ttulo7Carter">
+    <w:name w:val="Título 7 Caráter"/>
+    <w:basedOn w:val="Tipodeletrapredefinidodopargrafo"/>
+    <w:link w:val="Ttulo7"/>
     <w:uiPriority w:val="9"/>
     <w:semiHidden/>
     <w:rsid w:val="00924CCD"/>
@@ -2248,10 +2578,10 @@
       <w:color w:val="404040" w:themeColor="text1" w:themeTint="BF"/>
     </w:rPr>
   </w:style>
-  <w:style w:type="character" w:customStyle="1" w:styleId="Heading8Char">
-    <w:name w:val="Heading 8 Char"/>
-    <w:basedOn w:val="DefaultParagraphFont"/>
-    <w:link w:val="Heading8"/>
+  <w:style w:type="character" w:customStyle="1" w:styleId="Ttulo8Carter">
+    <w:name w:val="Título 8 Caráter"/>
+    <w:basedOn w:val="Tipodeletrapredefinidodopargrafo"/>
+    <w:link w:val="Ttulo8"/>
     <w:uiPriority w:val="9"/>
     <w:semiHidden/>
     <w:rsid w:val="00924CCD"/>
@@ -2262,10 +2592,10 @@
       <w:szCs w:val="20"/>
     </w:rPr>
   </w:style>
-  <w:style w:type="character" w:customStyle="1" w:styleId="Heading9Char">
-    <w:name w:val="Heading 9 Char"/>
-    <w:basedOn w:val="DefaultParagraphFont"/>
-    <w:link w:val="Heading9"/>
+  <w:style w:type="character" w:customStyle="1" w:styleId="Ttulo9Carter">
+    <w:name w:val="Título 9 Caráter"/>
+    <w:basedOn w:val="Tipodeletrapredefinidodopargrafo"/>
+    <w:link w:val="Ttulo9"/>
     <w:uiPriority w:val="9"/>
     <w:semiHidden/>
     <w:rsid w:val="00924CCD"/>
@@ -2278,7 +2608,7 @@
       <w:szCs w:val="20"/>
     </w:rPr>
   </w:style>
-  <w:style w:type="paragraph" w:styleId="Caption">
+  <w:style w:type="paragraph" w:styleId="Legenda">
     <w:name w:val="caption"/>
     <w:basedOn w:val="Normal"/>
     <w:next w:val="Normal"/>
@@ -2298,11 +2628,11 @@
       <w:szCs w:val="18"/>
     </w:rPr>
   </w:style>
-  <w:style w:type="paragraph" w:styleId="Subtitle">
+  <w:style w:type="paragraph" w:styleId="Subttulo">
     <w:name w:val="Subtitle"/>
     <w:basedOn w:val="Normal"/>
     <w:next w:val="Normal"/>
-    <w:link w:val="SubtitleChar"/>
+    <w:link w:val="SubttuloCarter"/>
     <w:uiPriority w:val="11"/>
     <w:qFormat/>
     <w:rsid w:val="00924CCD"/>
@@ -2316,10 +2646,10 @@
       <w:spacing w:val="10"/>
     </w:rPr>
   </w:style>
-  <w:style w:type="character" w:customStyle="1" w:styleId="SubtitleChar">
-    <w:name w:val="Subtitle Char"/>
-    <w:basedOn w:val="DefaultParagraphFont"/>
-    <w:link w:val="Subtitle"/>
+  <w:style w:type="character" w:customStyle="1" w:styleId="SubttuloCarter">
+    <w:name w:val="Subtítulo Caráter"/>
+    <w:basedOn w:val="Tipodeletrapredefinidodopargrafo"/>
+    <w:link w:val="Subttulo"/>
     <w:uiPriority w:val="11"/>
     <w:rsid w:val="00924CCD"/>
     <w:rPr>
@@ -2327,9 +2657,9 @@
       <w:spacing w:val="10"/>
     </w:rPr>
   </w:style>
-  <w:style w:type="character" w:styleId="Strong">
+  <w:style w:type="character" w:styleId="Forte">
     <w:name w:val="Strong"/>
-    <w:basedOn w:val="DefaultParagraphFont"/>
+    <w:basedOn w:val="Tipodeletrapredefinidodopargrafo"/>
     <w:uiPriority w:val="22"/>
     <w:qFormat/>
     <w:rsid w:val="00924CCD"/>
@@ -2339,9 +2669,9 @@
       <w:color w:val="000000" w:themeColor="text1"/>
     </w:rPr>
   </w:style>
-  <w:style w:type="character" w:styleId="Emphasis">
+  <w:style w:type="character" w:styleId="nfase">
     <w:name w:val="Emphasis"/>
-    <w:basedOn w:val="DefaultParagraphFont"/>
+    <w:basedOn w:val="Tipodeletrapredefinidodopargrafo"/>
     <w:uiPriority w:val="20"/>
     <w:qFormat/>
     <w:rsid w:val="00924CCD"/>
@@ -2351,7 +2681,7 @@
       <w:color w:val="auto"/>
     </w:rPr>
   </w:style>
-  <w:style w:type="paragraph" w:styleId="NoSpacing">
+  <w:style w:type="paragraph" w:styleId="SemEspaamento">
     <w:name w:val="No Spacing"/>
     <w:uiPriority w:val="1"/>
     <w:qFormat/>
@@ -2360,11 +2690,11 @@
       <w:spacing w:after="0" w:line="240" w:lineRule="auto"/>
     </w:pPr>
   </w:style>
-  <w:style w:type="paragraph" w:styleId="Quote">
+  <w:style w:type="paragraph" w:styleId="Citao">
     <w:name w:val="Quote"/>
     <w:basedOn w:val="Normal"/>
     <w:next w:val="Normal"/>
-    <w:link w:val="QuoteChar"/>
+    <w:link w:val="CitaoCarter"/>
     <w:uiPriority w:val="29"/>
     <w:qFormat/>
     <w:rsid w:val="00924CCD"/>
@@ -2378,10 +2708,10 @@
       <w:color w:val="000000" w:themeColor="text1"/>
     </w:rPr>
   </w:style>
-  <w:style w:type="character" w:customStyle="1" w:styleId="QuoteChar">
-    <w:name w:val="Quote Char"/>
-    <w:basedOn w:val="DefaultParagraphFont"/>
-    <w:link w:val="Quote"/>
+  <w:style w:type="character" w:customStyle="1" w:styleId="CitaoCarter">
+    <w:name w:val="Citação Caráter"/>
+    <w:basedOn w:val="Tipodeletrapredefinidodopargrafo"/>
+    <w:link w:val="Citao"/>
     <w:uiPriority w:val="29"/>
     <w:rsid w:val="00924CCD"/>
     <w:rPr>
@@ -2390,11 +2720,11 @@
       <w:color w:val="000000" w:themeColor="text1"/>
     </w:rPr>
   </w:style>
-  <w:style w:type="paragraph" w:styleId="IntenseQuote">
+  <w:style w:type="paragraph" w:styleId="CitaoIntensa">
     <w:name w:val="Intense Quote"/>
     <w:basedOn w:val="Normal"/>
     <w:next w:val="Normal"/>
-    <w:link w:val="IntenseQuoteChar"/>
+    <w:link w:val="CitaoIntensaCarter"/>
     <w:uiPriority w:val="30"/>
     <w:qFormat/>
     <w:rsid w:val="00924CCD"/>
@@ -2412,10 +2742,10 @@
       <w:color w:val="000000" w:themeColor="text1"/>
     </w:rPr>
   </w:style>
-  <w:style w:type="character" w:customStyle="1" w:styleId="IntenseQuoteChar">
-    <w:name w:val="Intense Quote Char"/>
-    <w:basedOn w:val="DefaultParagraphFont"/>
-    <w:link w:val="IntenseQuote"/>
+  <w:style w:type="character" w:customStyle="1" w:styleId="CitaoIntensaCarter">
+    <w:name w:val="Citação Intensa Caráter"/>
+    <w:basedOn w:val="Tipodeletrapredefinidodopargrafo"/>
+    <w:link w:val="CitaoIntensa"/>
     <w:uiPriority w:val="30"/>
     <w:rsid w:val="00924CCD"/>
     <w:rPr>
@@ -2423,9 +2753,9 @@
       <w:shd w:val="clear" w:color="auto" w:fill="F2F2F2" w:themeFill="background1" w:themeFillShade="F2"/>
     </w:rPr>
   </w:style>
-  <w:style w:type="character" w:styleId="SubtleEmphasis">
+  <w:style w:type="character" w:styleId="nfaseDiscreta">
     <w:name w:val="Subtle Emphasis"/>
-    <w:basedOn w:val="DefaultParagraphFont"/>
+    <w:basedOn w:val="Tipodeletrapredefinidodopargrafo"/>
     <w:uiPriority w:val="19"/>
     <w:qFormat/>
     <w:rsid w:val="00924CCD"/>
@@ -2435,9 +2765,9 @@
       <w:color w:val="404040" w:themeColor="text1" w:themeTint="BF"/>
     </w:rPr>
   </w:style>
-  <w:style w:type="character" w:styleId="IntenseEmphasis">
+  <w:style w:type="character" w:styleId="nfaseIntensa">
     <w:name w:val="Intense Emphasis"/>
-    <w:basedOn w:val="DefaultParagraphFont"/>
+    <w:basedOn w:val="Tipodeletrapredefinidodopargrafo"/>
     <w:uiPriority w:val="21"/>
     <w:qFormat/>
     <w:rsid w:val="00924CCD"/>
@@ -2449,9 +2779,9 @@
       <w:caps/>
     </w:rPr>
   </w:style>
-  <w:style w:type="character" w:styleId="SubtleReference">
+  <w:style w:type="character" w:styleId="RefernciaDiscreta">
     <w:name w:val="Subtle Reference"/>
-    <w:basedOn w:val="DefaultParagraphFont"/>
+    <w:basedOn w:val="Tipodeletrapredefinidodopargrafo"/>
     <w:uiPriority w:val="31"/>
     <w:qFormat/>
     <w:rsid w:val="00924CCD"/>
@@ -2461,9 +2791,9 @@
       <w:u w:val="single" w:color="7F7F7F" w:themeColor="text1" w:themeTint="80"/>
     </w:rPr>
   </w:style>
-  <w:style w:type="character" w:styleId="IntenseReference">
+  <w:style w:type="character" w:styleId="RefernciaIntensa">
     <w:name w:val="Intense Reference"/>
-    <w:basedOn w:val="DefaultParagraphFont"/>
+    <w:basedOn w:val="Tipodeletrapredefinidodopargrafo"/>
     <w:uiPriority w:val="32"/>
     <w:qFormat/>
     <w:rsid w:val="00924CCD"/>
@@ -2474,9 +2804,9 @@
       <w:u w:val="single"/>
     </w:rPr>
   </w:style>
-  <w:style w:type="character" w:styleId="BookTitle">
+  <w:style w:type="character" w:styleId="TtulodoLivro">
     <w:name w:val="Book Title"/>
-    <w:basedOn w:val="DefaultParagraphFont"/>
+    <w:basedOn w:val="Tipodeletrapredefinidodopargrafo"/>
     <w:uiPriority w:val="33"/>
     <w:qFormat/>
     <w:rsid w:val="00924CCD"/>
@@ -2487,9 +2817,9 @@
       <w:spacing w:val="5"/>
     </w:rPr>
   </w:style>
-  <w:style w:type="paragraph" w:styleId="TOCHeading">
+  <w:style w:type="paragraph" w:styleId="Cabealhodondice">
     <w:name w:val="TOC Heading"/>
-    <w:basedOn w:val="Heading1"/>
+    <w:basedOn w:val="Ttulo1"/>
     <w:next w:val="Normal"/>
     <w:uiPriority w:val="39"/>
     <w:semiHidden/>
@@ -2500,10 +2830,10 @@
       <w:outlineLvl w:val="9"/>
     </w:pPr>
   </w:style>
-  <w:style w:type="paragraph" w:styleId="BalloonText">
+  <w:style w:type="paragraph" w:styleId="Textodebalo">
     <w:name w:val="Balloon Text"/>
     <w:basedOn w:val="Normal"/>
-    <w:link w:val="BalloonTextChar"/>
+    <w:link w:val="TextodebaloCarter"/>
     <w:uiPriority w:val="99"/>
     <w:semiHidden/>
     <w:unhideWhenUsed/>
@@ -2517,10 +2847,10 @@
       <w:szCs w:val="18"/>
     </w:rPr>
   </w:style>
-  <w:style w:type="character" w:customStyle="1" w:styleId="BalloonTextChar">
-    <w:name w:val="Balloon Text Char"/>
-    <w:basedOn w:val="DefaultParagraphFont"/>
-    <w:link w:val="BalloonText"/>
+  <w:style w:type="character" w:customStyle="1" w:styleId="TextodebaloCarter">
+    <w:name w:val="Texto de balão Caráter"/>
+    <w:basedOn w:val="Tipodeletrapredefinidodopargrafo"/>
+    <w:link w:val="Textodebalo"/>
     <w:uiPriority w:val="99"/>
     <w:semiHidden/>
     <w:rsid w:val="002E53DD"/>
@@ -2530,7 +2860,7 @@
       <w:szCs w:val="18"/>
     </w:rPr>
   </w:style>
-  <w:style w:type="paragraph" w:styleId="ListParagraph">
+  <w:style w:type="paragraph" w:styleId="PargrafodaLista">
     <w:name w:val="List Paragraph"/>
     <w:basedOn w:val="Normal"/>
     <w:uiPriority w:val="34"/>
@@ -2844,7 +3174,7 @@
 </file>
 
 <file path=customXml/itemProps1.xml><?xml version="1.0" encoding="utf-8"?>
-<ds:datastoreItem xmlns:ds="http://schemas.openxmlformats.org/officeDocument/2006/customXml" ds:itemID="{4C1990CB-C4F3-EA49-A7E7-50E53D5CF6F4}">
+<ds:datastoreItem xmlns:ds="http://schemas.openxmlformats.org/officeDocument/2006/customXml" ds:itemID="{206DBC5B-489A-4145-9C2F-3994D2F37235}">
   <ds:schemaRefs>
     <ds:schemaRef ds:uri="http://schemas.openxmlformats.org/officeDocument/2006/bibliography"/>
   </ds:schemaRefs>

</xml_diff>

<commit_message>
Update ai diagrama de deployment
</commit_message>
<xml_diff>
--- a/documentation/Elaboration.docx
+++ b/documentation/Elaboration.docx
@@ -260,12 +260,7 @@
     <w:p/>
     <w:p>
       <w:r>
-        <w:t>Os utilizadores alvo do sistema são investigadores de redes q</w:t>
-      </w:r>
-      <w:bookmarkStart w:id="0" w:name="_GoBack"/>
-      <w:bookmarkEnd w:id="0"/>
-      <w:r>
-        <w:t xml:space="preserve">ue pretendem estudar o comportamento da mesma. Estes podem ter diferentes níveis de habilidade com computadores, mas assume-se que tenham alguma experiência dada a área em que trabalham. </w:t>
+        <w:t xml:space="preserve">Os utilizadores alvo do sistema são investigadores de redes que pretendem estudar o comportamento da mesma. Estes podem ter diferentes níveis de habilidade com computadores, mas assume-se que tenham alguma experiência dada a área em que trabalham. </w:t>
       </w:r>
     </w:p>
     <w:p>
@@ -526,14 +521,15 @@
     </w:p>
     <w:p/>
     <w:p>
+      <w:bookmarkStart w:id="0" w:name="_GoBack"/>
       <w:r>
         <w:rPr>
           <w:noProof/>
         </w:rPr>
         <w:drawing>
-          <wp:inline distT="0" distB="0" distL="0" distR="0" wp14:anchorId="4D4C465F" wp14:editId="62D007DA">
-            <wp:extent cx="5213083" cy="2990215"/>
-            <wp:effectExtent l="0" t="0" r="6985" b="635"/>
+          <wp:inline distT="0" distB="0" distL="0" distR="0" wp14:anchorId="4D4C465F" wp14:editId="6C3F6A6B">
+            <wp:extent cx="5213083" cy="2990214"/>
+            <wp:effectExtent l="0" t="0" r="6985" b="1270"/>
             <wp:docPr id="1" name="Imagem 1"/>
             <wp:cNvGraphicFramePr>
               <a:graphicFrameLocks xmlns:a="http://schemas.openxmlformats.org/drawingml/2006/main" noChangeAspect="1"/>
@@ -560,7 +556,7 @@
                   <pic:spPr>
                     <a:xfrm>
                       <a:off x="0" y="0"/>
-                      <a:ext cx="5213083" cy="2990215"/>
+                      <a:ext cx="5213083" cy="2990214"/>
                     </a:xfrm>
                     <a:prstGeom prst="rect">
                       <a:avLst/>
@@ -572,6 +568,7 @@
           </wp:inline>
         </w:drawing>
       </w:r>
+      <w:bookmarkEnd w:id="0"/>
     </w:p>
     <w:p/>
     <w:p>
@@ -3174,7 +3171,7 @@
 </file>
 
 <file path=customXml/itemProps1.xml><?xml version="1.0" encoding="utf-8"?>
-<ds:datastoreItem xmlns:ds="http://schemas.openxmlformats.org/officeDocument/2006/customXml" ds:itemID="{206DBC5B-489A-4145-9C2F-3994D2F37235}">
+<ds:datastoreItem xmlns:ds="http://schemas.openxmlformats.org/officeDocument/2006/customXml" ds:itemID="{394A7EF3-8333-4151-8AF1-B9A35898D6E4}">
   <ds:schemaRefs>
     <ds:schemaRef ds:uri="http://schemas.openxmlformats.org/officeDocument/2006/bibliography"/>
   </ds:schemaRefs>

</xml_diff>